<commit_message>
Foreign Invasions, Gupta Empire, Satvahanas
</commit_message>
<xml_diff>
--- a/HISTORY.docx
+++ b/HISTORY.docx
@@ -8570,13 +8570,8 @@
           <w:numId w:val="1"/>
         </w:numPr>
       </w:pPr>
-      <w:proofErr w:type="spellStart"/>
-      <w:r>
-        <w:t>Kushans</w:t>
-      </w:r>
-      <w:proofErr w:type="spellEnd"/>
-      <w:r>
-        <w:t xml:space="preserve"> (</w:t>
+      <w:r>
+        <w:t>Kushans (</w:t>
       </w:r>
       <w:proofErr w:type="spellStart"/>
       <w:r>
@@ -9861,11 +9856,18 @@
       <w:r>
         <w:t xml:space="preserve"> – </w:t>
       </w:r>
-      <w:proofErr w:type="spellStart"/>
-      <w:r>
-        <w:t>Agamans</w:t>
-      </w:r>
-      <w:proofErr w:type="spellEnd"/>
+      <w:r>
+        <w:rPr>
+          <w:i/>
+        </w:rPr>
+        <w:t>Agama</w:t>
+      </w:r>
+      <w:r>
+        <w:rPr>
+          <w:i/>
+        </w:rPr>
+        <w:t>s</w:t>
+      </w:r>
       <w:r>
         <w:t xml:space="preserve">, language – </w:t>
       </w:r>
@@ -11226,6 +11228,9 @@
       </w:r>
       <w:proofErr w:type="spellStart"/>
       <w:r>
+        <w:rPr>
+          <w:i/>
+        </w:rPr>
         <w:t>Indica</w:t>
       </w:r>
       <w:proofErr w:type="spellEnd"/>
@@ -11332,6 +11337,9 @@
       </w:r>
       <w:proofErr w:type="spellStart"/>
       <w:r>
+        <w:rPr>
+          <w:i/>
+        </w:rPr>
         <w:t>Arthashashtra</w:t>
       </w:r>
       <w:proofErr w:type="spellEnd"/>
@@ -11407,6 +11415,9 @@
       </w:r>
       <w:proofErr w:type="spellStart"/>
       <w:r>
+        <w:rPr>
+          <w:i/>
+        </w:rPr>
         <w:t>Mahavamsa</w:t>
       </w:r>
       <w:proofErr w:type="spellEnd"/>
@@ -11415,6 +11426,9 @@
       </w:r>
       <w:proofErr w:type="spellStart"/>
       <w:r>
+        <w:rPr>
+          <w:i/>
+        </w:rPr>
         <w:t>Dipavamsa</w:t>
       </w:r>
       <w:proofErr w:type="spellEnd"/>
@@ -11575,11 +11589,9 @@
       <w:r>
         <w:t xml:space="preserve">Greek </w:t>
       </w:r>
-      <w:proofErr w:type="spellStart"/>
-      <w:r>
-        <w:t>Ambasador</w:t>
-      </w:r>
-      <w:proofErr w:type="spellEnd"/>
+      <w:r>
+        <w:t>Ambassador</w:t>
+      </w:r>
       <w:r>
         <w:t xml:space="preserve"> of his court – </w:t>
       </w:r>
@@ -11626,13 +11638,11 @@
         </w:numPr>
       </w:pPr>
       <w:r>
-        <w:t xml:space="preserve">Bindusara </w:t>
-      </w:r>
-      <w:proofErr w:type="spellStart"/>
-      <w:r>
-        <w:t>wanter</w:t>
-      </w:r>
-      <w:proofErr w:type="spellEnd"/>
+        <w:t>Bindusara wante</w:t>
+      </w:r>
+      <w:r>
+        <w:t>d</w:t>
+      </w:r>
       <w:r>
         <w:t xml:space="preserve"> </w:t>
       </w:r>
@@ -11652,11 +11662,9 @@
       <w:r>
         <w:t xml:space="preserve"> saw more </w:t>
       </w:r>
-      <w:proofErr w:type="spellStart"/>
-      <w:r>
-        <w:t>qualitities</w:t>
-      </w:r>
-      <w:proofErr w:type="spellEnd"/>
+      <w:r>
+        <w:t>qualities</w:t>
+      </w:r>
       <w:r>
         <w:t xml:space="preserve"> in Ashoka. </w:t>
       </w:r>
@@ -11932,11 +11940,9 @@
       <w:r>
         <w:t xml:space="preserve">Efficient organization of administration for social welfare, </w:t>
       </w:r>
-      <w:proofErr w:type="spellStart"/>
-      <w:r>
-        <w:t>maintanence</w:t>
-      </w:r>
-      <w:proofErr w:type="spellEnd"/>
+      <w:r>
+        <w:t>maintenance</w:t>
+      </w:r>
       <w:r>
         <w:t xml:space="preserve"> of constant contact with people through system of </w:t>
       </w:r>
@@ -12615,6 +12621,9 @@
       </w:r>
       <w:proofErr w:type="spellStart"/>
       <w:r>
+        <w:rPr>
+          <w:i/>
+        </w:rPr>
         <w:t>Indica</w:t>
       </w:r>
       <w:proofErr w:type="spellEnd"/>
@@ -12812,10 +12821,7 @@
       </w:r>
       <w:proofErr w:type="spellEnd"/>
       <w:r>
-        <w:t xml:space="preserve"> – Superintendent </w:t>
-      </w:r>
-      <w:r>
-        <w:t>of Ships (trade)</w:t>
+        <w:t xml:space="preserve"> – Superintendent of Ships (trade)</w:t>
       </w:r>
     </w:p>
     <w:p>
@@ -12840,10 +12846,7 @@
       </w:r>
       <w:proofErr w:type="spellEnd"/>
       <w:r>
-        <w:t xml:space="preserve"> – Superintendent </w:t>
-      </w:r>
-      <w:r>
-        <w:t>of Iron</w:t>
+        <w:t xml:space="preserve"> – Superintendent of Iron</w:t>
       </w:r>
     </w:p>
     <w:p>
@@ -12868,10 +12871,7 @@
       </w:r>
       <w:proofErr w:type="spellEnd"/>
       <w:r>
-        <w:t xml:space="preserve"> – Superintendent </w:t>
-      </w:r>
-      <w:r>
-        <w:t>of Weights &amp; Measures</w:t>
+        <w:t xml:space="preserve"> – Superintendent of Weights &amp; Measures</w:t>
       </w:r>
     </w:p>
     <w:p>
@@ -12896,10 +12896,7 @@
       </w:r>
       <w:proofErr w:type="spellEnd"/>
       <w:r>
-        <w:t xml:space="preserve"> – Superintendent </w:t>
-      </w:r>
-      <w:r>
-        <w:t>of Mines</w:t>
+        <w:t xml:space="preserve"> – Superintendent of Mines</w:t>
       </w:r>
     </w:p>
     <w:p>
@@ -12991,10 +12988,7 @@
       </w:r>
       <w:proofErr w:type="spellEnd"/>
       <w:r>
-        <w:t xml:space="preserve"> – Tax collector</w:t>
-      </w:r>
-      <w:r>
-        <w:t xml:space="preserve"> (collects and gives to </w:t>
+        <w:t xml:space="preserve"> – Tax collector (collects and gives to </w:t>
       </w:r>
       <w:proofErr w:type="spellStart"/>
       <w:r>
@@ -13110,9 +13104,3774 @@
       </w:pPr>
       <w:r>
         <w:t>FOREIGN INVASIONS</w:t>
+      </w:r>
+    </w:p>
+    <w:p>
+      <w:pPr>
+        <w:pStyle w:val="ListParagraph"/>
+        <w:numPr>
+          <w:ilvl w:val="1"/>
+          <w:numId w:val="1"/>
+        </w:numPr>
+      </w:pPr>
+      <w:r>
+        <w:t>INDO GREEKS</w:t>
+      </w:r>
+      <w:r>
+        <w:t xml:space="preserve"> (Bactrians)</w:t>
+      </w:r>
+    </w:p>
+    <w:p>
+      <w:pPr>
+        <w:pStyle w:val="ListParagraph"/>
+        <w:numPr>
+          <w:ilvl w:val="2"/>
+          <w:numId w:val="1"/>
+        </w:numPr>
+      </w:pPr>
+      <w:r>
+        <w:t>Scythians</w:t>
+      </w:r>
+      <w:r>
+        <w:t xml:space="preserve"> </w:t>
+      </w:r>
+      <w:r>
+        <w:t>(Shakas) living near Oxus River attacked and pushed Greeks into India by the northwest front.</w:t>
+      </w:r>
+    </w:p>
+    <w:p>
+      <w:pPr>
+        <w:pStyle w:val="ListParagraph"/>
+        <w:numPr>
+          <w:ilvl w:val="2"/>
+          <w:numId w:val="1"/>
+        </w:numPr>
+      </w:pPr>
+      <w:r>
+        <w:t>Introduced gold coins in India, Hellenistic Art (curly hair), influenced Gandhara School of Art.</w:t>
+      </w:r>
+    </w:p>
+    <w:p>
+      <w:pPr>
+        <w:pStyle w:val="ListParagraph"/>
+        <w:numPr>
+          <w:ilvl w:val="2"/>
+          <w:numId w:val="1"/>
+        </w:numPr>
+      </w:pPr>
+      <w:r>
+        <w:t>First coins to bear names &amp; images of rulers</w:t>
+      </w:r>
+    </w:p>
+    <w:p>
+      <w:pPr>
+        <w:pStyle w:val="ListParagraph"/>
+        <w:numPr>
+          <w:ilvl w:val="2"/>
+          <w:numId w:val="1"/>
+        </w:numPr>
+      </w:pPr>
+      <w:r>
+        <w:t xml:space="preserve">Called cotton as </w:t>
+      </w:r>
+      <w:proofErr w:type="spellStart"/>
+      <w:r>
+        <w:t>Sindon</w:t>
+      </w:r>
+      <w:proofErr w:type="spellEnd"/>
+      <w:r>
+        <w:t>.</w:t>
+      </w:r>
+    </w:p>
+    <w:p>
+      <w:pPr>
+        <w:pStyle w:val="ListParagraph"/>
+        <w:numPr>
+          <w:ilvl w:val="2"/>
+          <w:numId w:val="1"/>
+        </w:numPr>
+      </w:pPr>
+      <w:r>
+        <w:t>King Menander (</w:t>
+      </w:r>
+      <w:proofErr w:type="spellStart"/>
+      <w:r>
+        <w:t>Milinda</w:t>
+      </w:r>
+      <w:proofErr w:type="spellEnd"/>
+      <w:r>
+        <w:t>)</w:t>
+      </w:r>
+    </w:p>
+    <w:p>
+      <w:pPr>
+        <w:pStyle w:val="ListParagraph"/>
+        <w:numPr>
+          <w:ilvl w:val="3"/>
+          <w:numId w:val="1"/>
+        </w:numPr>
+      </w:pPr>
+      <w:r>
+        <w:t xml:space="preserve">Capital at </w:t>
+      </w:r>
+      <w:proofErr w:type="spellStart"/>
+      <w:r>
+        <w:t>Sankal</w:t>
+      </w:r>
+      <w:proofErr w:type="spellEnd"/>
+      <w:r>
+        <w:t xml:space="preserve"> (Sialkot), Punjab</w:t>
+      </w:r>
+    </w:p>
+    <w:p>
+      <w:pPr>
+        <w:pStyle w:val="ListParagraph"/>
+        <w:numPr>
+          <w:ilvl w:val="3"/>
+          <w:numId w:val="1"/>
+        </w:numPr>
+      </w:pPr>
+      <w:r>
+        <w:t xml:space="preserve">Follower Jupiter religion, converted to Buddhism by </w:t>
+      </w:r>
+      <w:proofErr w:type="spellStart"/>
+      <w:r>
+        <w:t>Nagasena</w:t>
+      </w:r>
+      <w:proofErr w:type="spellEnd"/>
+      <w:r>
+        <w:t>/</w:t>
+      </w:r>
+      <w:proofErr w:type="spellStart"/>
+      <w:r>
+        <w:t>Nagarjuna</w:t>
+      </w:r>
+      <w:proofErr w:type="spellEnd"/>
+    </w:p>
+    <w:p>
+      <w:pPr>
+        <w:pStyle w:val="ListParagraph"/>
+        <w:numPr>
+          <w:ilvl w:val="3"/>
+          <w:numId w:val="1"/>
+        </w:numPr>
+      </w:pPr>
+      <w:r>
+        <w:t xml:space="preserve">Conversion story in </w:t>
+      </w:r>
+      <w:r>
+        <w:t xml:space="preserve">book </w:t>
+      </w:r>
+      <w:proofErr w:type="spellStart"/>
+      <w:r>
+        <w:rPr>
+          <w:i/>
+        </w:rPr>
+        <w:t>Milindapanho</w:t>
+      </w:r>
+      <w:proofErr w:type="spellEnd"/>
+      <w:r>
+        <w:t>/</w:t>
+      </w:r>
+      <w:r>
+        <w:rPr>
+          <w:i/>
+        </w:rPr>
+        <w:t>Question</w:t>
+      </w:r>
+      <w:r>
+        <w:t xml:space="preserve"> </w:t>
+      </w:r>
+      <w:r>
+        <w:rPr>
+          <w:i/>
+        </w:rPr>
+        <w:t>of</w:t>
+      </w:r>
+      <w:r>
+        <w:t xml:space="preserve"> </w:t>
+      </w:r>
+      <w:proofErr w:type="spellStart"/>
+      <w:r>
+        <w:rPr>
+          <w:i/>
+        </w:rPr>
+        <w:t>Milinda</w:t>
+      </w:r>
+      <w:proofErr w:type="spellEnd"/>
+      <w:r>
+        <w:t xml:space="preserve"> (Sanskrit originally, later converted to Pali)</w:t>
+      </w:r>
+    </w:p>
+    <w:p>
+      <w:pPr>
+        <w:pStyle w:val="ListParagraph"/>
+        <w:numPr>
+          <w:ilvl w:val="2"/>
+          <w:numId w:val="1"/>
+        </w:numPr>
+      </w:pPr>
+      <w:r>
+        <w:t>Decline – Attack of The Scythians (Iranian Tribe)</w:t>
+      </w:r>
+    </w:p>
+    <w:p>
+      <w:pPr>
+        <w:pStyle w:val="ListParagraph"/>
+        <w:numPr>
+          <w:ilvl w:val="1"/>
+          <w:numId w:val="1"/>
+        </w:numPr>
+      </w:pPr>
+      <w:r>
+        <w:t>SCYTHIANS/SHAKAS</w:t>
+      </w:r>
+    </w:p>
+    <w:p>
+      <w:pPr>
+        <w:pStyle w:val="ListParagraph"/>
+        <w:numPr>
+          <w:ilvl w:val="2"/>
+          <w:numId w:val="1"/>
+        </w:numPr>
+      </w:pPr>
+      <w:r>
+        <w:t>The Satrap System</w:t>
+      </w:r>
+    </w:p>
+    <w:p>
+      <w:pPr>
+        <w:pStyle w:val="ListParagraph"/>
+        <w:numPr>
+          <w:ilvl w:val="3"/>
+          <w:numId w:val="1"/>
+        </w:numPr>
+      </w:pPr>
+      <w:r>
+        <w:t>For eg: their area was divided i</w:t>
+      </w:r>
+      <w:r>
+        <w:t xml:space="preserve">nto 5 parts, </w:t>
+      </w:r>
+      <w:r>
+        <w:t>each part will have their own king, 5 kings</w:t>
+      </w:r>
+    </w:p>
+    <w:p>
+      <w:pPr>
+        <w:pStyle w:val="ListParagraph"/>
+        <w:numPr>
+          <w:ilvl w:val="3"/>
+          <w:numId w:val="1"/>
+        </w:numPr>
+      </w:pPr>
+      <w:r>
+        <w:t>They were spread all over, no one king to rule all their territory.</w:t>
+      </w:r>
+    </w:p>
+    <w:p>
+      <w:pPr>
+        <w:pStyle w:val="ListParagraph"/>
+        <w:numPr>
+          <w:ilvl w:val="2"/>
+          <w:numId w:val="1"/>
+        </w:numPr>
+      </w:pPr>
+      <w:r>
+        <w:t>Iranian Nomadic Tribe, known to be dangerous and ruthless.</w:t>
+      </w:r>
+    </w:p>
+    <w:p>
+      <w:pPr>
+        <w:pStyle w:val="ListParagraph"/>
+        <w:numPr>
+          <w:ilvl w:val="2"/>
+          <w:numId w:val="1"/>
+        </w:numPr>
+      </w:pPr>
+      <w:r>
+        <w:t xml:space="preserve">Ujjain’s King Vikramaditya once defeated a group of </w:t>
+      </w:r>
+      <w:proofErr w:type="spellStart"/>
+      <w:r>
+        <w:t>scythians</w:t>
+      </w:r>
+      <w:proofErr w:type="spellEnd"/>
+      <w:r>
+        <w:t xml:space="preserve"> (difficult task, big victory). His name was famous now and used as a title by many kings after victory.</w:t>
+      </w:r>
+    </w:p>
+    <w:p>
+      <w:pPr>
+        <w:pStyle w:val="ListParagraph"/>
+        <w:numPr>
+          <w:ilvl w:val="2"/>
+          <w:numId w:val="1"/>
+        </w:numPr>
+      </w:pPr>
+      <w:r>
+        <w:t xml:space="preserve">King </w:t>
+      </w:r>
+      <w:proofErr w:type="spellStart"/>
+      <w:r>
+        <w:t>Rudradaman</w:t>
+      </w:r>
+      <w:proofErr w:type="spellEnd"/>
+    </w:p>
+    <w:p>
+      <w:pPr>
+        <w:pStyle w:val="ListParagraph"/>
+        <w:numPr>
+          <w:ilvl w:val="3"/>
+          <w:numId w:val="1"/>
+        </w:numPr>
+      </w:pPr>
+      <w:r>
+        <w:t xml:space="preserve">Repaired </w:t>
+      </w:r>
+      <w:proofErr w:type="spellStart"/>
+      <w:r>
+        <w:t>Sudharshana</w:t>
+      </w:r>
+      <w:proofErr w:type="spellEnd"/>
+      <w:r>
+        <w:t xml:space="preserve"> Lake (Kathiawar Gujarat)</w:t>
+      </w:r>
+    </w:p>
+    <w:p>
+      <w:pPr>
+        <w:pStyle w:val="ListParagraph"/>
+        <w:numPr>
+          <w:ilvl w:val="3"/>
+          <w:numId w:val="1"/>
+        </w:numPr>
+      </w:pPr>
+      <w:r>
+        <w:t>Inscriptions on Junagarh Inscriptions</w:t>
+      </w:r>
+    </w:p>
+    <w:p>
+      <w:pPr>
+        <w:pStyle w:val="ListParagraph"/>
+        <w:numPr>
+          <w:ilvl w:val="3"/>
+          <w:numId w:val="1"/>
+        </w:numPr>
+      </w:pPr>
+      <w:r>
+        <w:t>Converted to Hinduism, married many Hindu women.</w:t>
+      </w:r>
+    </w:p>
+    <w:p>
+      <w:pPr>
+        <w:pStyle w:val="ListParagraph"/>
+        <w:numPr>
+          <w:ilvl w:val="2"/>
+          <w:numId w:val="1"/>
+        </w:numPr>
+      </w:pPr>
+      <w:r>
+        <w:t xml:space="preserve">Decline </w:t>
+      </w:r>
+      <w:r>
+        <w:sym w:font="Wingdings" w:char="F0E0"/>
+      </w:r>
+      <w:r>
+        <w:t xml:space="preserve"> Due to Sat</w:t>
+      </w:r>
+      <w:r>
+        <w:t>a</w:t>
+      </w:r>
+      <w:r>
+        <w:t xml:space="preserve">vanahas, lot of coins left behind, </w:t>
+      </w:r>
+      <w:r>
+        <w:t>Satavanahas</w:t>
+      </w:r>
+      <w:r>
+        <w:t xml:space="preserve"> imprinted their kings on Scythians coins.</w:t>
+      </w:r>
+      <w:r>
+        <w:t xml:space="preserve"> </w:t>
+      </w:r>
+    </w:p>
+    <w:p>
+      <w:pPr>
+        <w:pStyle w:val="ListParagraph"/>
+        <w:numPr>
+          <w:ilvl w:val="1"/>
+          <w:numId w:val="1"/>
+        </w:numPr>
+      </w:pPr>
+      <w:r>
+        <w:t>PARTHIANS</w:t>
+      </w:r>
+    </w:p>
+    <w:p>
+      <w:pPr>
+        <w:pStyle w:val="ListParagraph"/>
+        <w:numPr>
+          <w:ilvl w:val="1"/>
+          <w:numId w:val="1"/>
+        </w:numPr>
+      </w:pPr>
+      <w:r>
+        <w:t>KUSHANS</w:t>
+      </w:r>
+    </w:p>
+    <w:p>
+      <w:pPr>
+        <w:pStyle w:val="ListParagraph"/>
+        <w:numPr>
+          <w:ilvl w:val="2"/>
+          <w:numId w:val="1"/>
+        </w:numPr>
+      </w:pPr>
+      <w:r>
+        <w:t>Came from Central Asia near China (Chinese Tribe), empire in North India, Pakistan, Afghanistan, Iran</w:t>
+      </w:r>
+    </w:p>
+    <w:p>
+      <w:pPr>
+        <w:pStyle w:val="ListParagraph"/>
+        <w:numPr>
+          <w:ilvl w:val="2"/>
+          <w:numId w:val="1"/>
+        </w:numPr>
+      </w:pPr>
+      <w:r>
+        <w:t>Coins had god on one face, king on other (kings compared to gods)</w:t>
+      </w:r>
+    </w:p>
+    <w:p>
+      <w:pPr>
+        <w:pStyle w:val="ListParagraph"/>
+        <w:numPr>
+          <w:ilvl w:val="2"/>
+          <w:numId w:val="1"/>
+        </w:numPr>
+      </w:pPr>
+      <w:r>
+        <w:t xml:space="preserve">King </w:t>
+      </w:r>
+      <w:proofErr w:type="spellStart"/>
+      <w:r>
+        <w:t>Kanishka</w:t>
+      </w:r>
+      <w:proofErr w:type="spellEnd"/>
+    </w:p>
+    <w:p>
+      <w:pPr>
+        <w:pStyle w:val="ListParagraph"/>
+        <w:numPr>
+          <w:ilvl w:val="3"/>
+          <w:numId w:val="1"/>
+        </w:numPr>
+      </w:pPr>
+      <w:r>
+        <w:t>4</w:t>
+      </w:r>
+      <w:r>
+        <w:rPr>
+          <w:vertAlign w:val="superscript"/>
+        </w:rPr>
+        <w:t>th</w:t>
+      </w:r>
+      <w:r>
+        <w:t xml:space="preserve"> Buddhist Council</w:t>
+      </w:r>
+    </w:p>
+    <w:p>
+      <w:pPr>
+        <w:pStyle w:val="ListParagraph"/>
+        <w:numPr>
+          <w:ilvl w:val="3"/>
+          <w:numId w:val="1"/>
+        </w:numPr>
+      </w:pPr>
+      <w:r>
+        <w:t>Scholars</w:t>
+      </w:r>
+    </w:p>
+    <w:p>
+      <w:pPr>
+        <w:pStyle w:val="ListParagraph"/>
+        <w:numPr>
+          <w:ilvl w:val="4"/>
+          <w:numId w:val="1"/>
+        </w:numPr>
+      </w:pPr>
+      <w:proofErr w:type="spellStart"/>
+      <w:r>
+        <w:t>Ashvaghosha</w:t>
+      </w:r>
+      <w:proofErr w:type="spellEnd"/>
+      <w:r>
+        <w:t xml:space="preserve"> – wrote </w:t>
+      </w:r>
+      <w:proofErr w:type="spellStart"/>
+      <w:r>
+        <w:rPr>
+          <w:i/>
+        </w:rPr>
+        <w:t>Buddhacharita</w:t>
+      </w:r>
+      <w:proofErr w:type="spellEnd"/>
+      <w:r>
+        <w:t xml:space="preserve"> (Buddha’s biography), </w:t>
+      </w:r>
+      <w:proofErr w:type="spellStart"/>
+      <w:r>
+        <w:rPr>
+          <w:i/>
+        </w:rPr>
+        <w:t>Sutralankar</w:t>
+      </w:r>
+      <w:proofErr w:type="spellEnd"/>
+    </w:p>
+    <w:p>
+      <w:pPr>
+        <w:pStyle w:val="ListParagraph"/>
+        <w:numPr>
+          <w:ilvl w:val="4"/>
+          <w:numId w:val="1"/>
+        </w:numPr>
+      </w:pPr>
+      <w:proofErr w:type="spellStart"/>
+      <w:r>
+        <w:t>Vasumitra</w:t>
+      </w:r>
+      <w:proofErr w:type="spellEnd"/>
+      <w:r>
+        <w:t xml:space="preserve"> – presided 4</w:t>
+      </w:r>
+      <w:r>
+        <w:rPr>
+          <w:vertAlign w:val="superscript"/>
+        </w:rPr>
+        <w:t>th</w:t>
+      </w:r>
+      <w:r>
+        <w:t xml:space="preserve"> Buddhist Council</w:t>
+      </w:r>
+    </w:p>
+    <w:p>
+      <w:pPr>
+        <w:pStyle w:val="ListParagraph"/>
+        <w:numPr>
+          <w:ilvl w:val="4"/>
+          <w:numId w:val="1"/>
+        </w:numPr>
+      </w:pPr>
+      <w:proofErr w:type="spellStart"/>
+      <w:r>
+        <w:t>Charaka</w:t>
+      </w:r>
+      <w:proofErr w:type="spellEnd"/>
+      <w:r>
+        <w:t xml:space="preserve"> – Physician, book – </w:t>
+      </w:r>
+      <w:proofErr w:type="spellStart"/>
+      <w:r>
+        <w:rPr>
+          <w:i/>
+        </w:rPr>
+        <w:t>Charakhsamhita</w:t>
+      </w:r>
+      <w:proofErr w:type="spellEnd"/>
+      <w:r>
+        <w:t xml:space="preserve"> </w:t>
+      </w:r>
+    </w:p>
+    <w:p>
+      <w:pPr>
+        <w:pStyle w:val="ListParagraph"/>
+        <w:numPr>
+          <w:ilvl w:val="3"/>
+          <w:numId w:val="1"/>
+        </w:numPr>
+      </w:pPr>
+      <w:r>
+        <w:t xml:space="preserve">Propagated </w:t>
+      </w:r>
+      <w:proofErr w:type="spellStart"/>
+      <w:r>
+        <w:t>Mahayan</w:t>
+      </w:r>
+      <w:proofErr w:type="spellEnd"/>
+      <w:r>
+        <w:t xml:space="preserve"> Buddhism</w:t>
+      </w:r>
+    </w:p>
+    <w:p>
+      <w:pPr>
+        <w:pStyle w:val="ListParagraph"/>
+        <w:numPr>
+          <w:ilvl w:val="3"/>
+          <w:numId w:val="1"/>
+        </w:numPr>
+      </w:pPr>
+      <w:r>
+        <w:t>Trade through silk route flourished (at peak), silk route passed through Kushans Empire (collected tax, Kushans got richer)</w:t>
+      </w:r>
+    </w:p>
+    <w:p>
+      <w:pPr>
+        <w:pStyle w:val="ListParagraph"/>
+        <w:numPr>
+          <w:ilvl w:val="3"/>
+          <w:numId w:val="1"/>
+        </w:numPr>
+      </w:pPr>
+      <w:r>
+        <w:lastRenderedPageBreak/>
+        <w:t>Introduced uniform for Cavalry</w:t>
+      </w:r>
+    </w:p>
+    <w:p>
+      <w:pPr>
+        <w:pStyle w:val="ListParagraph"/>
+        <w:numPr>
+          <w:ilvl w:val="2"/>
+          <w:numId w:val="1"/>
+        </w:numPr>
+      </w:pPr>
+      <w:r>
+        <w:t>Link to Gupta Empire – Feudal System</w:t>
+      </w:r>
+    </w:p>
+    <w:p>
+      <w:pPr>
+        <w:pStyle w:val="ListParagraph"/>
+        <w:numPr>
+          <w:ilvl w:val="3"/>
+          <w:numId w:val="1"/>
+        </w:numPr>
+      </w:pPr>
+      <w:r>
+        <w:t>Feudal Lord – A person appointed by king to look after a piece of land</w:t>
+      </w:r>
+    </w:p>
+    <w:p>
+      <w:pPr>
+        <w:pStyle w:val="ListParagraph"/>
+        <w:numPr>
+          <w:ilvl w:val="3"/>
+          <w:numId w:val="1"/>
+        </w:numPr>
+      </w:pPr>
+      <w:r>
+        <w:t xml:space="preserve">Took advantage and made this position hereditary </w:t>
+      </w:r>
+    </w:p>
+    <w:p>
+      <w:pPr>
+        <w:pStyle w:val="ListParagraph"/>
+        <w:numPr>
+          <w:ilvl w:val="3"/>
+          <w:numId w:val="1"/>
+        </w:numPr>
+      </w:pPr>
+      <w:r>
+        <w:t>One Feudal lord named Sri Gupta took land and illegally declared it for himself, named it Gupta Empire. Kushans were weak at the time.</w:t>
+      </w:r>
+    </w:p>
+    <w:p>
+      <w:pPr>
+        <w:pStyle w:val="ListParagraph"/>
+        <w:numPr>
+          <w:ilvl w:val="3"/>
+          <w:numId w:val="1"/>
+        </w:numPr>
+      </w:pPr>
+      <w:r>
+        <w:t xml:space="preserve">Guptas are feudatories of Kushans (Kushans se hi Guptas </w:t>
+      </w:r>
+      <w:proofErr w:type="spellStart"/>
+      <w:r>
+        <w:t>nikal</w:t>
+      </w:r>
+      <w:proofErr w:type="spellEnd"/>
+      <w:r>
+        <w:t xml:space="preserve"> </w:t>
+      </w:r>
+      <w:proofErr w:type="spellStart"/>
+      <w:r>
+        <w:t>ke</w:t>
+      </w:r>
+      <w:proofErr w:type="spellEnd"/>
+      <w:r>
+        <w:t xml:space="preserve"> aye </w:t>
+      </w:r>
+      <w:proofErr w:type="spellStart"/>
+      <w:r>
+        <w:t>hai</w:t>
+      </w:r>
+      <w:proofErr w:type="spellEnd"/>
+      <w:r>
+        <w:t>)</w:t>
+      </w:r>
+    </w:p>
+    <w:p>
+      <w:pPr>
+        <w:pStyle w:val="ListParagraph"/>
+        <w:numPr>
+          <w:ilvl w:val="0"/>
+          <w:numId w:val="1"/>
+        </w:numPr>
+      </w:pPr>
+      <w:r>
+        <w:t>GUPTA EMPIRE</w:t>
+      </w:r>
+    </w:p>
+    <w:p>
+      <w:pPr>
+        <w:pStyle w:val="ListParagraph"/>
+        <w:numPr>
+          <w:ilvl w:val="1"/>
+          <w:numId w:val="1"/>
+        </w:numPr>
+      </w:pPr>
+      <w:r>
+        <w:t xml:space="preserve">Sources </w:t>
+      </w:r>
+    </w:p>
+    <w:p>
+      <w:pPr>
+        <w:pStyle w:val="ListParagraph"/>
+        <w:numPr>
+          <w:ilvl w:val="2"/>
+          <w:numId w:val="1"/>
+        </w:numPr>
+      </w:pPr>
+      <w:r>
+        <w:t xml:space="preserve">Literary – </w:t>
+      </w:r>
+      <w:proofErr w:type="spellStart"/>
+      <w:r>
+        <w:rPr>
+          <w:i/>
+        </w:rPr>
+        <w:t>Devichandraguptam</w:t>
+      </w:r>
+      <w:proofErr w:type="spellEnd"/>
+      <w:r>
+        <w:t xml:space="preserve"> &amp; </w:t>
+      </w:r>
+      <w:proofErr w:type="spellStart"/>
+      <w:r>
+        <w:rPr>
+          <w:i/>
+        </w:rPr>
+        <w:t>Mudrarakshasam</w:t>
+      </w:r>
+      <w:proofErr w:type="spellEnd"/>
+      <w:r>
+        <w:t xml:space="preserve"> by </w:t>
+      </w:r>
+      <w:proofErr w:type="spellStart"/>
+      <w:r>
+        <w:t>Vishakadutta</w:t>
+      </w:r>
+      <w:proofErr w:type="spellEnd"/>
+      <w:r>
+        <w:t xml:space="preserve"> (Rise of Guptas)</w:t>
+      </w:r>
+    </w:p>
+    <w:p>
+      <w:pPr>
+        <w:pStyle w:val="ListParagraph"/>
+        <w:numPr>
+          <w:ilvl w:val="2"/>
+          <w:numId w:val="1"/>
+        </w:numPr>
+      </w:pPr>
+      <w:r>
+        <w:t>Fa-Hein (Chinese traveler)</w:t>
+      </w:r>
+    </w:p>
+    <w:p>
+      <w:pPr>
+        <w:pStyle w:val="ListParagraph"/>
+        <w:numPr>
+          <w:ilvl w:val="3"/>
+          <w:numId w:val="1"/>
+        </w:numPr>
+      </w:pPr>
+      <w:r>
+        <w:t>Chandragupta II’s reign</w:t>
+      </w:r>
+    </w:p>
+    <w:p>
+      <w:pPr>
+        <w:pStyle w:val="ListParagraph"/>
+        <w:numPr>
+          <w:ilvl w:val="3"/>
+          <w:numId w:val="1"/>
+        </w:numPr>
+      </w:pPr>
+      <w:r>
+        <w:t>Social, Economic and Religious accounts left by him</w:t>
+      </w:r>
+    </w:p>
+    <w:p>
+      <w:pPr>
+        <w:pStyle w:val="ListParagraph"/>
+        <w:numPr>
+          <w:ilvl w:val="2"/>
+          <w:numId w:val="1"/>
+        </w:numPr>
+      </w:pPr>
+      <w:r>
+        <w:t>Epigraphical Sources (Information from inscriptions)</w:t>
+      </w:r>
+    </w:p>
+    <w:p>
+      <w:pPr>
+        <w:pStyle w:val="ListParagraph"/>
+        <w:numPr>
+          <w:ilvl w:val="3"/>
+          <w:numId w:val="1"/>
+        </w:numPr>
+      </w:pPr>
+      <w:r>
+        <w:t xml:space="preserve">Mehrauli Iron Pillar, Delhi </w:t>
+      </w:r>
+      <w:r>
+        <w:sym w:font="Wingdings" w:char="F0E0"/>
+      </w:r>
+      <w:r>
+        <w:t xml:space="preserve"> Chandragup</w:t>
+      </w:r>
+      <w:r>
+        <w:t>ta I</w:t>
+      </w:r>
+    </w:p>
+    <w:p>
+      <w:pPr>
+        <w:pStyle w:val="ListParagraph"/>
+        <w:numPr>
+          <w:ilvl w:val="3"/>
+          <w:numId w:val="1"/>
+        </w:numPr>
+      </w:pPr>
+      <w:r>
+        <w:t xml:space="preserve">Allahabad Pillar Inscription, UP </w:t>
+      </w:r>
+      <w:r>
+        <w:sym w:font="Wingdings" w:char="F0E0"/>
+      </w:r>
+      <w:r>
+        <w:t xml:space="preserve"> Samudragupta</w:t>
+      </w:r>
+    </w:p>
+    <w:p>
+      <w:pPr>
+        <w:pStyle w:val="ListParagraph"/>
+        <w:numPr>
+          <w:ilvl w:val="4"/>
+          <w:numId w:val="1"/>
+        </w:numPr>
+      </w:pPr>
+      <w:r>
+        <w:t xml:space="preserve">An </w:t>
+      </w:r>
+      <w:proofErr w:type="spellStart"/>
+      <w:r>
+        <w:t>Ashokan</w:t>
+      </w:r>
+      <w:proofErr w:type="spellEnd"/>
+      <w:r>
+        <w:t xml:space="preserve"> Pillar</w:t>
+      </w:r>
+      <w:r>
+        <w:t>(RE 1 to 6)</w:t>
+      </w:r>
+    </w:p>
+    <w:p>
+      <w:pPr>
+        <w:pStyle w:val="ListParagraph"/>
+        <w:numPr>
+          <w:ilvl w:val="4"/>
+          <w:numId w:val="1"/>
+        </w:numPr>
+      </w:pPr>
+      <w:r>
+        <w:t xml:space="preserve">, written in Sanskrit, 33 lines by </w:t>
+      </w:r>
+      <w:proofErr w:type="spellStart"/>
+      <w:r>
+        <w:t>Harisena</w:t>
+      </w:r>
+      <w:proofErr w:type="spellEnd"/>
+    </w:p>
+    <w:p>
+      <w:pPr>
+        <w:pStyle w:val="ListParagraph"/>
+        <w:numPr>
+          <w:ilvl w:val="3"/>
+          <w:numId w:val="1"/>
+        </w:numPr>
+      </w:pPr>
+      <w:proofErr w:type="spellStart"/>
+      <w:r>
+        <w:t>Bairut</w:t>
+      </w:r>
+      <w:proofErr w:type="spellEnd"/>
+      <w:r>
+        <w:t xml:space="preserve"> Inscription, Rajasthan </w:t>
+      </w:r>
+      <w:r>
+        <w:sym w:font="Wingdings" w:char="F0E0"/>
+      </w:r>
+      <w:r>
+        <w:t xml:space="preserve"> Ashoka</w:t>
+      </w:r>
+    </w:p>
+    <w:p>
+      <w:pPr>
+        <w:pStyle w:val="ListParagraph"/>
+        <w:numPr>
+          <w:ilvl w:val="3"/>
+          <w:numId w:val="1"/>
+        </w:numPr>
+      </w:pPr>
+      <w:proofErr w:type="spellStart"/>
+      <w:r>
+        <w:t>Hathigumpha</w:t>
+      </w:r>
+      <w:proofErr w:type="spellEnd"/>
+      <w:r>
+        <w:t xml:space="preserve"> Inscription, </w:t>
+      </w:r>
+      <w:proofErr w:type="spellStart"/>
+      <w:r>
+        <w:t>Orrissa</w:t>
+      </w:r>
+      <w:proofErr w:type="spellEnd"/>
+      <w:r>
+        <w:t xml:space="preserve"> </w:t>
+      </w:r>
+      <w:r>
+        <w:sym w:font="Wingdings" w:char="F0E0"/>
+      </w:r>
+      <w:r>
+        <w:t xml:space="preserve"> Kalinga Ruler </w:t>
+      </w:r>
+      <w:proofErr w:type="spellStart"/>
+      <w:r>
+        <w:t>Kharavela</w:t>
+      </w:r>
+      <w:proofErr w:type="spellEnd"/>
+    </w:p>
+    <w:p>
+      <w:pPr>
+        <w:pStyle w:val="ListParagraph"/>
+        <w:numPr>
+          <w:ilvl w:val="3"/>
+          <w:numId w:val="1"/>
+        </w:numPr>
+      </w:pPr>
+      <w:r>
+        <w:t xml:space="preserve">Junagarh Pillar, Gujarat </w:t>
+      </w:r>
+      <w:r>
+        <w:sym w:font="Wingdings" w:char="F0E0"/>
+      </w:r>
+      <w:r>
+        <w:t xml:space="preserve"> </w:t>
+      </w:r>
+      <w:proofErr w:type="spellStart"/>
+      <w:r>
+        <w:t>Rudradaman</w:t>
+      </w:r>
+      <w:proofErr w:type="spellEnd"/>
+      <w:r>
+        <w:t xml:space="preserve"> I (Scythian)</w:t>
+      </w:r>
+    </w:p>
+    <w:p>
+      <w:pPr>
+        <w:pStyle w:val="ListParagraph"/>
+        <w:numPr>
+          <w:ilvl w:val="2"/>
+          <w:numId w:val="1"/>
+        </w:numPr>
+      </w:pPr>
+      <w:r>
+        <w:t>Numismatic Sources</w:t>
+      </w:r>
+    </w:p>
+    <w:p>
+      <w:pPr>
+        <w:pStyle w:val="ListParagraph"/>
+        <w:numPr>
+          <w:ilvl w:val="3"/>
+          <w:numId w:val="1"/>
+        </w:numPr>
+      </w:pPr>
+      <w:r>
+        <w:t>Coins by Gupta Kings – titles and sacrifices performed by Guptas.</w:t>
+      </w:r>
+    </w:p>
+    <w:p>
+      <w:pPr>
+        <w:pStyle w:val="ListParagraph"/>
+        <w:numPr>
+          <w:ilvl w:val="1"/>
+          <w:numId w:val="1"/>
+        </w:numPr>
+      </w:pPr>
+      <w:r>
+        <w:t>RULERS</w:t>
+      </w:r>
+      <w:r>
+        <w:t xml:space="preserve"> </w:t>
+      </w:r>
+    </w:p>
+    <w:p>
+      <w:pPr>
+        <w:pStyle w:val="ListParagraph"/>
+        <w:numPr>
+          <w:ilvl w:val="2"/>
+          <w:numId w:val="1"/>
+        </w:numPr>
+      </w:pPr>
+      <w:r>
+        <w:t>SRI GUPTA</w:t>
+      </w:r>
+      <w:r>
+        <w:t xml:space="preserve"> – Founder, Title “Maharaja”</w:t>
+      </w:r>
+    </w:p>
+    <w:p>
+      <w:pPr>
+        <w:pStyle w:val="ListParagraph"/>
+        <w:numPr>
+          <w:ilvl w:val="2"/>
+          <w:numId w:val="1"/>
+        </w:numPr>
+      </w:pPr>
+      <w:r>
+        <w:t>GHATOTKACHA</w:t>
+      </w:r>
+      <w:r>
+        <w:t xml:space="preserve"> – Son of Sri Gupta, Title “Maharaja”</w:t>
+      </w:r>
+    </w:p>
+    <w:p>
+      <w:pPr>
+        <w:pStyle w:val="ListParagraph"/>
+        <w:numPr>
+          <w:ilvl w:val="2"/>
+          <w:numId w:val="1"/>
+        </w:numPr>
+      </w:pPr>
+      <w:r>
+        <w:t>CHANDRAGUPTA I</w:t>
+      </w:r>
+      <w:r>
+        <w:t xml:space="preserve"> (</w:t>
+      </w:r>
+      <w:proofErr w:type="spellStart"/>
+      <w:r>
+        <w:t>Maharajadhiraja</w:t>
+      </w:r>
+      <w:proofErr w:type="spellEnd"/>
+      <w:r>
+        <w:t>)</w:t>
+      </w:r>
+    </w:p>
+    <w:p>
+      <w:pPr>
+        <w:pStyle w:val="ListParagraph"/>
+        <w:numPr>
+          <w:ilvl w:val="3"/>
+          <w:numId w:val="1"/>
+        </w:numPr>
+      </w:pPr>
+      <w:r>
+        <w:t xml:space="preserve">Son of </w:t>
+      </w:r>
+      <w:proofErr w:type="spellStart"/>
+      <w:r>
+        <w:t>Ghatotkacha</w:t>
+      </w:r>
+      <w:proofErr w:type="spellEnd"/>
+    </w:p>
+    <w:p>
+      <w:pPr>
+        <w:pStyle w:val="ListParagraph"/>
+        <w:numPr>
+          <w:ilvl w:val="3"/>
+          <w:numId w:val="1"/>
+        </w:numPr>
+      </w:pPr>
+      <w:r>
+        <w:t xml:space="preserve">Guptas were Vaishyas till now, to level up he marries </w:t>
+      </w:r>
+      <w:proofErr w:type="spellStart"/>
+      <w:r>
+        <w:t>Kshatriyan</w:t>
+      </w:r>
+      <w:proofErr w:type="spellEnd"/>
+      <w:r>
+        <w:t>.</w:t>
+      </w:r>
+    </w:p>
+    <w:p>
+      <w:pPr>
+        <w:pStyle w:val="ListParagraph"/>
+        <w:numPr>
+          <w:ilvl w:val="3"/>
+          <w:numId w:val="1"/>
+        </w:numPr>
+      </w:pPr>
+      <w:r>
+        <w:t xml:space="preserve">Married </w:t>
+      </w:r>
+      <w:proofErr w:type="spellStart"/>
+      <w:r>
+        <w:t>Kumardevi</w:t>
+      </w:r>
+      <w:proofErr w:type="spellEnd"/>
+      <w:r>
+        <w:t xml:space="preserve"> (</w:t>
+      </w:r>
+      <w:proofErr w:type="spellStart"/>
+      <w:r>
+        <w:t>Lichchhavi</w:t>
+      </w:r>
+      <w:proofErr w:type="spellEnd"/>
+      <w:r>
+        <w:t xml:space="preserve"> Princess</w:t>
+      </w:r>
+      <w:r>
+        <w:t>, Magadha</w:t>
+      </w:r>
+      <w:r>
+        <w:t xml:space="preserve">), two sons </w:t>
+      </w:r>
+      <w:proofErr w:type="spellStart"/>
+      <w:r>
+        <w:t>Kachagupta</w:t>
+      </w:r>
+      <w:proofErr w:type="spellEnd"/>
+      <w:r>
+        <w:t xml:space="preserve"> &amp; Samudragupta</w:t>
+      </w:r>
+      <w:r>
+        <w:t>.</w:t>
+      </w:r>
+    </w:p>
+    <w:p>
+      <w:pPr>
+        <w:pStyle w:val="ListParagraph"/>
+        <w:numPr>
+          <w:ilvl w:val="3"/>
+          <w:numId w:val="1"/>
+        </w:numPr>
+      </w:pPr>
+      <w:r>
+        <w:t>Considered 1</w:t>
+      </w:r>
+      <w:r>
+        <w:rPr>
+          <w:vertAlign w:val="superscript"/>
+        </w:rPr>
+        <w:t>st</w:t>
+      </w:r>
+      <w:r>
+        <w:t xml:space="preserve"> great king of Guptas</w:t>
+      </w:r>
+    </w:p>
+    <w:p>
+      <w:pPr>
+        <w:pStyle w:val="ListParagraph"/>
+        <w:numPr>
+          <w:ilvl w:val="3"/>
+          <w:numId w:val="1"/>
+        </w:numPr>
+      </w:pPr>
+      <w:r>
+        <w:t>Issued coins in his names of queen and himself</w:t>
+      </w:r>
+    </w:p>
+    <w:p>
+      <w:pPr>
+        <w:pStyle w:val="ListParagraph"/>
+        <w:numPr>
+          <w:ilvl w:val="2"/>
+          <w:numId w:val="1"/>
+        </w:numPr>
+      </w:pPr>
+      <w:r>
+        <w:t>SAMUDRAGUPTA (</w:t>
+      </w:r>
+      <w:proofErr w:type="spellStart"/>
+      <w:r>
+        <w:t>Vikramanka</w:t>
+      </w:r>
+      <w:proofErr w:type="spellEnd"/>
+      <w:r>
+        <w:t>/</w:t>
+      </w:r>
+      <w:proofErr w:type="spellStart"/>
+      <w:r>
+        <w:t>Kaviraja</w:t>
+      </w:r>
+      <w:proofErr w:type="spellEnd"/>
+      <w:r>
+        <w:t>)</w:t>
+      </w:r>
+    </w:p>
+    <w:p>
+      <w:pPr>
+        <w:pStyle w:val="ListParagraph"/>
+        <w:numPr>
+          <w:ilvl w:val="3"/>
+          <w:numId w:val="1"/>
+        </w:numPr>
+      </w:pPr>
+      <w:r>
+        <w:t xml:space="preserve">Title “Indian </w:t>
+      </w:r>
+      <w:proofErr w:type="spellStart"/>
+      <w:r>
+        <w:t>Napolean</w:t>
+      </w:r>
+      <w:proofErr w:type="spellEnd"/>
+      <w:r>
+        <w:t xml:space="preserve">” by </w:t>
+      </w:r>
+      <w:r>
+        <w:t>Vincent</w:t>
+      </w:r>
+      <w:r>
+        <w:t xml:space="preserve"> Smith, military genius</w:t>
+      </w:r>
+    </w:p>
+    <w:p>
+      <w:pPr>
+        <w:pStyle w:val="ListParagraph"/>
+        <w:numPr>
+          <w:ilvl w:val="3"/>
+          <w:numId w:val="1"/>
+        </w:numPr>
+      </w:pPr>
+      <w:r>
+        <w:t>Called “Restorer of Ashvamedha”</w:t>
+      </w:r>
+      <w:r>
+        <w:t xml:space="preserve"> mentioned in his coins.</w:t>
+      </w:r>
+    </w:p>
+    <w:p>
+      <w:pPr>
+        <w:pStyle w:val="ListParagraph"/>
+        <w:numPr>
+          <w:ilvl w:val="3"/>
+          <w:numId w:val="1"/>
+        </w:numPr>
+      </w:pPr>
+      <w:r>
+        <w:t>Allahabad Inscriptions (</w:t>
+      </w:r>
+      <w:proofErr w:type="spellStart"/>
+      <w:r>
+        <w:t>Harisena</w:t>
+      </w:r>
+      <w:proofErr w:type="spellEnd"/>
+      <w:r>
+        <w:t>-court poet</w:t>
+      </w:r>
+      <w:r>
+        <w:t>)</w:t>
+      </w:r>
+    </w:p>
+    <w:p>
+      <w:pPr>
+        <w:pStyle w:val="ListParagraph"/>
+        <w:numPr>
+          <w:ilvl w:val="3"/>
+          <w:numId w:val="1"/>
+        </w:numPr>
+      </w:pPr>
+      <w:r>
+        <w:t xml:space="preserve">Region </w:t>
+      </w:r>
+      <w:r>
+        <w:sym w:font="Wingdings" w:char="F0E0"/>
+      </w:r>
+      <w:r>
+        <w:t xml:space="preserve"> Himalayas to Krishna/Godavari Rivers &amp; Balkh (Afghanistan) to Brahmaputra Rivers</w:t>
+      </w:r>
+    </w:p>
+    <w:p>
+      <w:pPr>
+        <w:pStyle w:val="ListParagraph"/>
+        <w:numPr>
+          <w:ilvl w:val="3"/>
+          <w:numId w:val="1"/>
+        </w:numPr>
+      </w:pPr>
+      <w:r>
+        <w:t>It is said he defeated 9 kings in Ganges Valley, 12 Kings in southern region &amp; 18 forest tribes</w:t>
+      </w:r>
+      <w:r>
+        <w:t>.</w:t>
+      </w:r>
+    </w:p>
+    <w:p>
+      <w:pPr>
+        <w:pStyle w:val="ListParagraph"/>
+        <w:numPr>
+          <w:ilvl w:val="3"/>
+          <w:numId w:val="1"/>
+        </w:numPr>
+      </w:pPr>
+      <w:r>
+        <w:t xml:space="preserve">Followed </w:t>
+      </w:r>
+      <w:proofErr w:type="spellStart"/>
+      <w:r>
+        <w:t>Vaishnavite</w:t>
+      </w:r>
+      <w:proofErr w:type="spellEnd"/>
+      <w:r>
+        <w:t xml:space="preserve"> Hinduism (tolerant of other faiths)</w:t>
+      </w:r>
+    </w:p>
+    <w:p>
+      <w:pPr>
+        <w:pStyle w:val="ListParagraph"/>
+        <w:numPr>
+          <w:ilvl w:val="3"/>
+          <w:numId w:val="1"/>
+        </w:numPr>
+      </w:pPr>
+      <w:r>
+        <w:t>Gave permission to Sri Lankan King</w:t>
+      </w:r>
+      <w:r>
+        <w:t xml:space="preserve"> </w:t>
+      </w:r>
+      <w:proofErr w:type="spellStart"/>
+      <w:r>
+        <w:t>Meghverman</w:t>
+      </w:r>
+      <w:proofErr w:type="spellEnd"/>
+      <w:r>
+        <w:t xml:space="preserve"> for building monastery in Bodh Gaya</w:t>
+      </w:r>
+    </w:p>
+    <w:p>
+      <w:pPr>
+        <w:pStyle w:val="ListParagraph"/>
+        <w:numPr>
+          <w:ilvl w:val="3"/>
+          <w:numId w:val="1"/>
+        </w:numPr>
+      </w:pPr>
+      <w:r>
+        <w:t>Played Veena, expert in Veena</w:t>
+      </w:r>
+      <w:r>
+        <w:t>.</w:t>
+      </w:r>
+    </w:p>
+    <w:p>
+      <w:pPr>
+        <w:pStyle w:val="ListParagraph"/>
+        <w:numPr>
+          <w:ilvl w:val="2"/>
+          <w:numId w:val="1"/>
+        </w:numPr>
+      </w:pPr>
+      <w:r>
+        <w:t>CHANDRAGUPTA II</w:t>
+      </w:r>
+    </w:p>
+    <w:p>
+      <w:pPr>
+        <w:pStyle w:val="ListParagraph"/>
+        <w:numPr>
+          <w:ilvl w:val="3"/>
+          <w:numId w:val="1"/>
+        </w:numPr>
+      </w:pPr>
+      <w:r>
+        <w:t>Known as “Vikramaditya”/”</w:t>
+      </w:r>
+      <w:proofErr w:type="spellStart"/>
+      <w:r>
+        <w:t>Sakari</w:t>
+      </w:r>
+      <w:proofErr w:type="spellEnd"/>
+      <w:r>
+        <w:t>” (destroyer of Shakas)</w:t>
+      </w:r>
+    </w:p>
+    <w:p>
+      <w:pPr>
+        <w:pStyle w:val="ListParagraph"/>
+        <w:numPr>
+          <w:ilvl w:val="3"/>
+          <w:numId w:val="1"/>
+        </w:numPr>
+      </w:pPr>
+      <w:r>
+        <w:t xml:space="preserve">Son of Samudragupta &amp; </w:t>
+      </w:r>
+      <w:proofErr w:type="spellStart"/>
+      <w:r>
+        <w:t>Dattadevi</w:t>
+      </w:r>
+      <w:proofErr w:type="spellEnd"/>
+    </w:p>
+    <w:p>
+      <w:pPr>
+        <w:pStyle w:val="ListParagraph"/>
+        <w:numPr>
+          <w:ilvl w:val="3"/>
+          <w:numId w:val="1"/>
+        </w:numPr>
+      </w:pPr>
+      <w:r>
+        <w:t>Chinese traveler – Fa Hein</w:t>
+      </w:r>
+    </w:p>
+    <w:p>
+      <w:pPr>
+        <w:pStyle w:val="ListParagraph"/>
+        <w:numPr>
+          <w:ilvl w:val="3"/>
+          <w:numId w:val="1"/>
+        </w:numPr>
+      </w:pPr>
+      <w:r>
+        <w:lastRenderedPageBreak/>
+        <w:t>Mehrauli Iron Pillar</w:t>
+      </w:r>
+      <w:r>
+        <w:t xml:space="preserve">, </w:t>
+      </w:r>
+      <w:proofErr w:type="spellStart"/>
+      <w:r>
+        <w:t>Qutub</w:t>
+      </w:r>
+      <w:proofErr w:type="spellEnd"/>
+      <w:r>
+        <w:t xml:space="preserve"> Minar, Delhi</w:t>
+      </w:r>
+      <w:r>
+        <w:t xml:space="preserve"> – conquests details</w:t>
+      </w:r>
+    </w:p>
+    <w:p>
+      <w:pPr>
+        <w:pStyle w:val="ListParagraph"/>
+        <w:numPr>
+          <w:ilvl w:val="3"/>
+          <w:numId w:val="1"/>
+        </w:numPr>
+      </w:pPr>
+      <w:r>
+        <w:t xml:space="preserve">Story </w:t>
+      </w:r>
+      <w:r>
+        <w:sym w:font="Wingdings" w:char="F0E0"/>
+      </w:r>
+      <w:r>
+        <w:t xml:space="preserve"> </w:t>
+      </w:r>
+      <w:proofErr w:type="spellStart"/>
+      <w:r>
+        <w:t>Ramagupta</w:t>
+      </w:r>
+      <w:proofErr w:type="spellEnd"/>
+      <w:r>
+        <w:t>, elder brother lost to S</w:t>
+      </w:r>
+      <w:r>
+        <w:t xml:space="preserve">hakas, promised </w:t>
+      </w:r>
+      <w:r>
+        <w:t>his wife in exchange for his life. Chandragupta II</w:t>
+      </w:r>
+      <w:r>
+        <w:t xml:space="preserve"> wore </w:t>
+      </w:r>
+      <w:proofErr w:type="spellStart"/>
+      <w:r>
+        <w:t>Dhruvadevi’s</w:t>
+      </w:r>
+      <w:proofErr w:type="spellEnd"/>
+      <w:r>
+        <w:t xml:space="preserve"> sari and went in place of her, killed Shakas and saved</w:t>
+      </w:r>
+      <w:r>
+        <w:t xml:space="preserve"> </w:t>
+      </w:r>
+      <w:proofErr w:type="spellStart"/>
+      <w:r>
+        <w:t>Dhruvadevi</w:t>
+      </w:r>
+      <w:proofErr w:type="spellEnd"/>
+      <w:r>
+        <w:t xml:space="preserve">, </w:t>
+      </w:r>
+      <w:r>
+        <w:t xml:space="preserve">killed his brother &amp; </w:t>
+      </w:r>
+      <w:r>
+        <w:t>married her later.</w:t>
+      </w:r>
+    </w:p>
+    <w:p>
+      <w:pPr>
+        <w:pStyle w:val="ListParagraph"/>
+        <w:numPr>
+          <w:ilvl w:val="3"/>
+          <w:numId w:val="1"/>
+        </w:numPr>
+      </w:pPr>
+      <w:r>
+        <w:t xml:space="preserve">The above story in play </w:t>
+      </w:r>
+      <w:proofErr w:type="spellStart"/>
+      <w:r>
+        <w:rPr>
+          <w:i/>
+        </w:rPr>
+        <w:t>Devichandraguptam</w:t>
+      </w:r>
+      <w:proofErr w:type="spellEnd"/>
+      <w:r>
+        <w:t xml:space="preserve"> by </w:t>
+      </w:r>
+      <w:proofErr w:type="spellStart"/>
+      <w:r>
+        <w:t>Vishkhadutta</w:t>
+      </w:r>
+      <w:proofErr w:type="spellEnd"/>
+      <w:r>
+        <w:t>.</w:t>
+      </w:r>
+    </w:p>
+    <w:p>
+      <w:pPr>
+        <w:pStyle w:val="ListParagraph"/>
+        <w:numPr>
+          <w:ilvl w:val="3"/>
+          <w:numId w:val="1"/>
+        </w:numPr>
+      </w:pPr>
+      <w:r>
+        <w:t xml:space="preserve">Political </w:t>
+      </w:r>
+      <w:r>
+        <w:t>Marriages</w:t>
+      </w:r>
+      <w:r>
+        <w:t xml:space="preserve"> </w:t>
+      </w:r>
+    </w:p>
+    <w:p>
+      <w:pPr>
+        <w:pStyle w:val="ListParagraph"/>
+        <w:numPr>
+          <w:ilvl w:val="4"/>
+          <w:numId w:val="1"/>
+        </w:numPr>
+      </w:pPr>
+      <w:proofErr w:type="spellStart"/>
+      <w:r>
+        <w:t>Nagas</w:t>
+      </w:r>
+      <w:proofErr w:type="spellEnd"/>
+      <w:r>
+        <w:t xml:space="preserve"> (Saurashtra, Gujarat), </w:t>
+      </w:r>
+      <w:proofErr w:type="spellStart"/>
+      <w:r>
+        <w:t>Vakatakas</w:t>
+      </w:r>
+      <w:proofErr w:type="spellEnd"/>
+      <w:r>
+        <w:t xml:space="preserve"> (Maharashtra)</w:t>
+      </w:r>
+    </w:p>
+    <w:p>
+      <w:pPr>
+        <w:pStyle w:val="ListParagraph"/>
+        <w:numPr>
+          <w:ilvl w:val="4"/>
+          <w:numId w:val="1"/>
+        </w:numPr>
+      </w:pPr>
+      <w:r>
+        <w:t xml:space="preserve">Married to </w:t>
+      </w:r>
+      <w:proofErr w:type="spellStart"/>
+      <w:r>
+        <w:t>Kubernaga</w:t>
+      </w:r>
+      <w:proofErr w:type="spellEnd"/>
+      <w:r>
+        <w:t>, their d</w:t>
+      </w:r>
+      <w:r>
+        <w:t>aughter</w:t>
+      </w:r>
+      <w:r>
+        <w:t xml:space="preserve"> </w:t>
+      </w:r>
+      <w:r>
+        <w:t>(</w:t>
+      </w:r>
+      <w:proofErr w:type="spellStart"/>
+      <w:r>
+        <w:t>Prabhadevi</w:t>
+      </w:r>
+      <w:proofErr w:type="spellEnd"/>
+      <w:r>
+        <w:t xml:space="preserve"> G</w:t>
+      </w:r>
+      <w:r>
+        <w:t xml:space="preserve">upta) to </w:t>
+      </w:r>
+      <w:proofErr w:type="spellStart"/>
+      <w:r>
+        <w:t>Vakataka</w:t>
+      </w:r>
+      <w:proofErr w:type="spellEnd"/>
+      <w:r>
+        <w:t xml:space="preserve"> ruler </w:t>
+      </w:r>
+      <w:proofErr w:type="spellStart"/>
+      <w:r>
+        <w:t>Rudrasena</w:t>
+      </w:r>
+      <w:proofErr w:type="spellEnd"/>
+      <w:r>
+        <w:t xml:space="preserve"> II of Maharashtra</w:t>
+      </w:r>
+      <w:r>
+        <w:t>.</w:t>
+      </w:r>
+    </w:p>
+    <w:p>
+      <w:pPr>
+        <w:pStyle w:val="ListParagraph"/>
+        <w:numPr>
+          <w:ilvl w:val="3"/>
+          <w:numId w:val="1"/>
+        </w:numPr>
+      </w:pPr>
+      <w:r>
+        <w:t>First to issue silver coins</w:t>
+      </w:r>
+    </w:p>
+    <w:p>
+      <w:pPr>
+        <w:pStyle w:val="ListParagraph"/>
+        <w:numPr>
+          <w:ilvl w:val="3"/>
+          <w:numId w:val="1"/>
+        </w:numPr>
+      </w:pPr>
+      <w:r>
+        <w:t>Navratnas</w:t>
+      </w:r>
+    </w:p>
+    <w:p>
+      <w:pPr>
+        <w:pStyle w:val="ListParagraph"/>
+        <w:numPr>
+          <w:ilvl w:val="4"/>
+          <w:numId w:val="1"/>
+        </w:numPr>
+      </w:pPr>
+      <w:r>
+        <w:t>Kalidas</w:t>
+      </w:r>
+      <w:r>
+        <w:t xml:space="preserve"> (Poet)</w:t>
+      </w:r>
+    </w:p>
+    <w:p>
+      <w:pPr>
+        <w:pStyle w:val="ListParagraph"/>
+        <w:numPr>
+          <w:ilvl w:val="4"/>
+          <w:numId w:val="1"/>
+        </w:numPr>
+      </w:pPr>
+      <w:proofErr w:type="spellStart"/>
+      <w:r>
+        <w:t>Amarsimha</w:t>
+      </w:r>
+      <w:proofErr w:type="spellEnd"/>
+      <w:r>
+        <w:t xml:space="preserve"> </w:t>
+      </w:r>
+      <w:r>
+        <w:t>(Poet)</w:t>
+      </w:r>
+    </w:p>
+    <w:p>
+      <w:pPr>
+        <w:pStyle w:val="ListParagraph"/>
+        <w:numPr>
+          <w:ilvl w:val="4"/>
+          <w:numId w:val="1"/>
+        </w:numPr>
+      </w:pPr>
+      <w:proofErr w:type="spellStart"/>
+      <w:r>
+        <w:t>Harisena</w:t>
+      </w:r>
+      <w:proofErr w:type="spellEnd"/>
+      <w:r>
+        <w:t xml:space="preserve"> </w:t>
+      </w:r>
+      <w:r>
+        <w:t>(Poet)</w:t>
+      </w:r>
+    </w:p>
+    <w:p>
+      <w:pPr>
+        <w:pStyle w:val="ListParagraph"/>
+        <w:numPr>
+          <w:ilvl w:val="4"/>
+          <w:numId w:val="1"/>
+        </w:numPr>
+      </w:pPr>
+      <w:proofErr w:type="spellStart"/>
+      <w:r>
+        <w:t>Varahamihira</w:t>
+      </w:r>
+      <w:proofErr w:type="spellEnd"/>
+      <w:r>
+        <w:t xml:space="preserve"> (Writer)</w:t>
+      </w:r>
+    </w:p>
+    <w:p>
+      <w:pPr>
+        <w:pStyle w:val="ListParagraph"/>
+        <w:numPr>
+          <w:ilvl w:val="4"/>
+          <w:numId w:val="1"/>
+        </w:numPr>
+      </w:pPr>
+      <w:proofErr w:type="spellStart"/>
+      <w:r>
+        <w:t>Vararuchi</w:t>
+      </w:r>
+      <w:proofErr w:type="spellEnd"/>
+      <w:r>
+        <w:t xml:space="preserve"> (</w:t>
+      </w:r>
+      <w:proofErr w:type="spellStart"/>
+      <w:r>
+        <w:t>Grammatist</w:t>
+      </w:r>
+      <w:proofErr w:type="spellEnd"/>
+      <w:r>
+        <w:t>)</w:t>
+      </w:r>
+    </w:p>
+    <w:p>
+      <w:pPr>
+        <w:pStyle w:val="ListParagraph"/>
+        <w:numPr>
+          <w:ilvl w:val="4"/>
+          <w:numId w:val="1"/>
+        </w:numPr>
+      </w:pPr>
+      <w:proofErr w:type="spellStart"/>
+      <w:r>
+        <w:t>Kahapanaka</w:t>
+      </w:r>
+      <w:proofErr w:type="spellEnd"/>
+      <w:r>
+        <w:t xml:space="preserve"> (Astrologer)</w:t>
+      </w:r>
+    </w:p>
+    <w:p>
+      <w:pPr>
+        <w:pStyle w:val="ListParagraph"/>
+        <w:numPr>
+          <w:ilvl w:val="4"/>
+          <w:numId w:val="1"/>
+        </w:numPr>
+      </w:pPr>
+      <w:proofErr w:type="spellStart"/>
+      <w:r>
+        <w:t>Dhanvantri</w:t>
+      </w:r>
+      <w:proofErr w:type="spellEnd"/>
+      <w:r>
+        <w:t xml:space="preserve"> (Physician)</w:t>
+      </w:r>
+    </w:p>
+    <w:p>
+      <w:pPr>
+        <w:pStyle w:val="ListParagraph"/>
+        <w:numPr>
+          <w:ilvl w:val="4"/>
+          <w:numId w:val="1"/>
+        </w:numPr>
+      </w:pPr>
+      <w:proofErr w:type="spellStart"/>
+      <w:r>
+        <w:t>Shanku</w:t>
+      </w:r>
+      <w:proofErr w:type="spellEnd"/>
+      <w:r>
+        <w:t xml:space="preserve"> (Architect)</w:t>
+      </w:r>
+    </w:p>
+    <w:p>
+      <w:pPr>
+        <w:pStyle w:val="ListParagraph"/>
+        <w:numPr>
+          <w:ilvl w:val="4"/>
+          <w:numId w:val="1"/>
+        </w:numPr>
+      </w:pPr>
+      <w:proofErr w:type="spellStart"/>
+      <w:r>
+        <w:t>Vetalbhatta</w:t>
+      </w:r>
+      <w:proofErr w:type="spellEnd"/>
+      <w:r>
+        <w:t xml:space="preserve"> (Magician)</w:t>
+      </w:r>
+    </w:p>
+    <w:p>
+      <w:pPr>
+        <w:pStyle w:val="ListParagraph"/>
+        <w:numPr>
+          <w:ilvl w:val="2"/>
+          <w:numId w:val="1"/>
+        </w:numPr>
+      </w:pPr>
+      <w:r>
+        <w:t>KUMARGUPTA I (</w:t>
+      </w:r>
+      <w:proofErr w:type="spellStart"/>
+      <w:r>
+        <w:t>Mahendraditya</w:t>
+      </w:r>
+      <w:proofErr w:type="spellEnd"/>
+      <w:r>
+        <w:t>)</w:t>
+      </w:r>
+    </w:p>
+    <w:p>
+      <w:pPr>
+        <w:pStyle w:val="ListParagraph"/>
+        <w:numPr>
+          <w:ilvl w:val="3"/>
+          <w:numId w:val="1"/>
+        </w:numPr>
+      </w:pPr>
+      <w:r>
+        <w:t xml:space="preserve">Son of </w:t>
+      </w:r>
+      <w:proofErr w:type="spellStart"/>
+      <w:r>
+        <w:t>Dhruvadevi</w:t>
+      </w:r>
+      <w:proofErr w:type="spellEnd"/>
+    </w:p>
+    <w:p>
+      <w:pPr>
+        <w:pStyle w:val="ListParagraph"/>
+        <w:numPr>
+          <w:ilvl w:val="3"/>
+          <w:numId w:val="1"/>
+        </w:numPr>
+      </w:pPr>
+      <w:r>
+        <w:t>Founded Nalanda University (</w:t>
+      </w:r>
+      <w:proofErr w:type="spellStart"/>
+      <w:r>
+        <w:t>Rajgir</w:t>
+      </w:r>
+      <w:proofErr w:type="spellEnd"/>
+      <w:r>
+        <w:t>, Bihar)</w:t>
+      </w:r>
+    </w:p>
+    <w:p>
+      <w:pPr>
+        <w:pStyle w:val="ListParagraph"/>
+        <w:numPr>
+          <w:ilvl w:val="3"/>
+          <w:numId w:val="1"/>
+        </w:numPr>
+      </w:pPr>
+      <w:r>
+        <w:t xml:space="preserve">Kalidas (Shakespeare of India) flourished </w:t>
+      </w:r>
+    </w:p>
+    <w:p>
+      <w:pPr>
+        <w:pStyle w:val="ListParagraph"/>
+        <w:numPr>
+          <w:ilvl w:val="3"/>
+          <w:numId w:val="1"/>
+        </w:numPr>
+      </w:pPr>
+      <w:proofErr w:type="spellStart"/>
+      <w:r>
+        <w:t>Hunas</w:t>
+      </w:r>
+      <w:proofErr w:type="spellEnd"/>
+      <w:r>
+        <w:t xml:space="preserve"> tribe of central Asia attacked.</w:t>
+      </w:r>
+    </w:p>
+    <w:p>
+      <w:pPr>
+        <w:pStyle w:val="ListParagraph"/>
+        <w:numPr>
+          <w:ilvl w:val="2"/>
+          <w:numId w:val="1"/>
+        </w:numPr>
+      </w:pPr>
+      <w:r>
+        <w:t>SKANDAGUPTA (Vikramaditya)</w:t>
+      </w:r>
+    </w:p>
+    <w:p>
+      <w:pPr>
+        <w:pStyle w:val="ListParagraph"/>
+        <w:numPr>
+          <w:ilvl w:val="3"/>
+          <w:numId w:val="1"/>
+        </w:numPr>
+      </w:pPr>
+      <w:r>
+        <w:t>Last great ruler of Gupta Dynasty</w:t>
+      </w:r>
+    </w:p>
+    <w:p>
+      <w:pPr>
+        <w:pStyle w:val="ListParagraph"/>
+        <w:numPr>
+          <w:ilvl w:val="3"/>
+          <w:numId w:val="1"/>
+        </w:numPr>
+      </w:pPr>
+      <w:r>
+        <w:t xml:space="preserve">Repulsed </w:t>
+      </w:r>
+      <w:proofErr w:type="spellStart"/>
+      <w:r>
+        <w:t>Hunas</w:t>
+      </w:r>
+      <w:proofErr w:type="spellEnd"/>
+      <w:r>
+        <w:t xml:space="preserve"> Attack twice</w:t>
+      </w:r>
+    </w:p>
+    <w:p>
+      <w:pPr>
+        <w:pStyle w:val="ListParagraph"/>
+        <w:numPr>
+          <w:ilvl w:val="3"/>
+          <w:numId w:val="1"/>
+        </w:numPr>
+      </w:pPr>
+      <w:proofErr w:type="spellStart"/>
+      <w:r>
+        <w:t>Bhitari</w:t>
+      </w:r>
+      <w:proofErr w:type="spellEnd"/>
+      <w:r>
+        <w:t xml:space="preserve"> Pillar (</w:t>
+      </w:r>
+      <w:proofErr w:type="spellStart"/>
+      <w:r>
+        <w:t>Ghazipur</w:t>
+      </w:r>
+      <w:proofErr w:type="spellEnd"/>
+      <w:r>
+        <w:t>, UP)</w:t>
+      </w:r>
+    </w:p>
+    <w:p>
+      <w:pPr>
+        <w:pStyle w:val="ListParagraph"/>
+        <w:numPr>
+          <w:ilvl w:val="2"/>
+          <w:numId w:val="1"/>
+        </w:numPr>
+      </w:pPr>
+      <w:proofErr w:type="spellStart"/>
+      <w:r>
+        <w:t>Vishnugupta</w:t>
+      </w:r>
+      <w:proofErr w:type="spellEnd"/>
+      <w:r>
+        <w:t xml:space="preserve"> </w:t>
+      </w:r>
+      <w:r>
+        <w:sym w:font="Wingdings" w:char="F0E0"/>
+      </w:r>
+      <w:r>
+        <w:t xml:space="preserve"> last known ruler of Guptas</w:t>
+      </w:r>
+    </w:p>
+    <w:p>
+      <w:pPr>
+        <w:pStyle w:val="ListParagraph"/>
+        <w:numPr>
+          <w:ilvl w:val="1"/>
+          <w:numId w:val="1"/>
+        </w:numPr>
+      </w:pPr>
+      <w:r>
+        <w:t>ADMINISTRATION</w:t>
+      </w:r>
+    </w:p>
+    <w:p>
+      <w:pPr>
+        <w:pStyle w:val="ListParagraph"/>
+        <w:numPr>
+          <w:ilvl w:val="2"/>
+          <w:numId w:val="1"/>
+        </w:numPr>
+      </w:pPr>
+      <w:r>
+        <w:t xml:space="preserve">Issued largest no. of gold coins </w:t>
+      </w:r>
+      <w:r>
+        <w:t>–</w:t>
+      </w:r>
+      <w:r>
+        <w:t xml:space="preserve"> Dinar</w:t>
+      </w:r>
+      <w:r>
+        <w:t xml:space="preserve"> </w:t>
+      </w:r>
+    </w:p>
+    <w:p>
+      <w:pPr>
+        <w:pStyle w:val="ListParagraph"/>
+        <w:numPr>
+          <w:ilvl w:val="2"/>
+          <w:numId w:val="1"/>
+        </w:numPr>
+      </w:pPr>
+      <w:r>
+        <w:t>Forced labour/</w:t>
+      </w:r>
+      <w:proofErr w:type="spellStart"/>
+      <w:r>
+        <w:t>Vishti</w:t>
+      </w:r>
+      <w:proofErr w:type="spellEnd"/>
+      <w:r>
+        <w:t xml:space="preserve"> was practiced.</w:t>
+      </w:r>
+    </w:p>
+    <w:p>
+      <w:pPr>
+        <w:pStyle w:val="ListParagraph"/>
+        <w:numPr>
+          <w:ilvl w:val="2"/>
+          <w:numId w:val="1"/>
+        </w:numPr>
+      </w:pPr>
+      <w:r>
+        <w:t>Kinship was hereditary</w:t>
+      </w:r>
+    </w:p>
+    <w:p>
+      <w:pPr>
+        <w:pStyle w:val="ListParagraph"/>
+        <w:numPr>
+          <w:ilvl w:val="2"/>
+          <w:numId w:val="1"/>
+        </w:numPr>
+      </w:pPr>
+      <w:r>
+        <w:t>Absence of primogeniture (</w:t>
+      </w:r>
+      <w:proofErr w:type="spellStart"/>
+      <w:r>
+        <w:t>jisme</w:t>
+      </w:r>
+      <w:proofErr w:type="spellEnd"/>
+      <w:r>
+        <w:t xml:space="preserve"> quality </w:t>
+      </w:r>
+      <w:proofErr w:type="spellStart"/>
+      <w:r>
+        <w:t>hogi</w:t>
+      </w:r>
+      <w:proofErr w:type="spellEnd"/>
+      <w:r>
+        <w:t xml:space="preserve"> wo raja </w:t>
+      </w:r>
+      <w:proofErr w:type="spellStart"/>
+      <w:r>
+        <w:t>banega</w:t>
+      </w:r>
+      <w:proofErr w:type="spellEnd"/>
+      <w:r>
+        <w:t>, no seniority)</w:t>
+      </w:r>
+    </w:p>
+    <w:p>
+      <w:pPr>
+        <w:pStyle w:val="ListParagraph"/>
+        <w:numPr>
+          <w:ilvl w:val="2"/>
+          <w:numId w:val="1"/>
+        </w:numPr>
+      </w:pPr>
+      <w:r>
+        <w:t>No registration of people movement</w:t>
+      </w:r>
+    </w:p>
+    <w:p>
+      <w:pPr>
+        <w:pStyle w:val="ListParagraph"/>
+        <w:numPr>
+          <w:ilvl w:val="2"/>
+          <w:numId w:val="1"/>
+        </w:numPr>
+      </w:pPr>
+      <w:r>
+        <w:t>No spy system</w:t>
+      </w:r>
+    </w:p>
+    <w:p>
+      <w:pPr>
+        <w:pStyle w:val="ListParagraph"/>
+        <w:numPr>
+          <w:ilvl w:val="2"/>
+          <w:numId w:val="1"/>
+        </w:numPr>
+      </w:pPr>
+      <w:r>
+        <w:t>No fear of thieves (strict rules)</w:t>
+      </w:r>
+    </w:p>
+    <w:p>
+      <w:pPr>
+        <w:pStyle w:val="ListParagraph"/>
+        <w:numPr>
+          <w:ilvl w:val="2"/>
+          <w:numId w:val="1"/>
+        </w:numPr>
+      </w:pPr>
+      <w:r>
+        <w:t xml:space="preserve">Land gifted to Brahmans by Gupta Kings – </w:t>
+      </w:r>
+      <w:proofErr w:type="spellStart"/>
+      <w:r>
+        <w:t>Agraharas</w:t>
+      </w:r>
+      <w:proofErr w:type="spellEnd"/>
+      <w:r>
+        <w:t xml:space="preserve"> </w:t>
+      </w:r>
+    </w:p>
+    <w:p>
+      <w:pPr>
+        <w:pStyle w:val="ListParagraph"/>
+        <w:numPr>
+          <w:ilvl w:val="1"/>
+          <w:numId w:val="1"/>
+        </w:numPr>
+      </w:pPr>
+      <w:r>
+        <w:t>Officials &amp; their functions</w:t>
+      </w:r>
+    </w:p>
+    <w:p>
+      <w:pPr>
+        <w:pStyle w:val="ListParagraph"/>
+        <w:numPr>
+          <w:ilvl w:val="2"/>
+          <w:numId w:val="1"/>
+        </w:numPr>
+      </w:pPr>
+      <w:proofErr w:type="spellStart"/>
+      <w:r>
+        <w:t>Sarvadhyaksha</w:t>
+      </w:r>
+      <w:proofErr w:type="spellEnd"/>
+      <w:r>
+        <w:t xml:space="preserve"> </w:t>
+      </w:r>
+      <w:r>
+        <w:sym w:font="Wingdings" w:char="F0E0"/>
+      </w:r>
+      <w:r>
+        <w:t xml:space="preserve"> Inspector of all central departments</w:t>
+      </w:r>
+    </w:p>
+    <w:p>
+      <w:pPr>
+        <w:pStyle w:val="ListParagraph"/>
+        <w:numPr>
+          <w:ilvl w:val="2"/>
+          <w:numId w:val="1"/>
+        </w:numPr>
+      </w:pPr>
+      <w:proofErr w:type="spellStart"/>
+      <w:r>
+        <w:t>Mahashwapati</w:t>
+      </w:r>
+      <w:proofErr w:type="spellEnd"/>
+      <w:r>
+        <w:t xml:space="preserve"> </w:t>
+      </w:r>
+      <w:r>
+        <w:sym w:font="Wingdings" w:char="F0E0"/>
+      </w:r>
+      <w:r>
+        <w:t xml:space="preserve"> Cavalry</w:t>
+      </w:r>
+    </w:p>
+    <w:p>
+      <w:pPr>
+        <w:pStyle w:val="ListParagraph"/>
+        <w:numPr>
+          <w:ilvl w:val="2"/>
+          <w:numId w:val="1"/>
+        </w:numPr>
+      </w:pPr>
+      <w:proofErr w:type="spellStart"/>
+      <w:r>
+        <w:t>Mahamahipalapati</w:t>
+      </w:r>
+      <w:proofErr w:type="spellEnd"/>
+      <w:r>
+        <w:t xml:space="preserve"> </w:t>
+      </w:r>
+      <w:r>
+        <w:sym w:font="Wingdings" w:char="F0E0"/>
+      </w:r>
+      <w:r>
+        <w:t xml:space="preserve"> Elephants</w:t>
+      </w:r>
+    </w:p>
+    <w:p>
+      <w:pPr>
+        <w:pStyle w:val="ListParagraph"/>
+        <w:numPr>
+          <w:ilvl w:val="2"/>
+          <w:numId w:val="1"/>
+        </w:numPr>
+      </w:pPr>
+      <w:proofErr w:type="spellStart"/>
+      <w:r>
+        <w:t>Vianyapura</w:t>
+      </w:r>
+      <w:proofErr w:type="spellEnd"/>
+      <w:r>
+        <w:t xml:space="preserve"> </w:t>
+      </w:r>
+      <w:r>
+        <w:sym w:font="Wingdings" w:char="F0E0"/>
+      </w:r>
+      <w:r>
+        <w:t xml:space="preserve"> </w:t>
+      </w:r>
+      <w:proofErr w:type="spellStart"/>
+      <w:r>
+        <w:t>Respresented</w:t>
+      </w:r>
+      <w:proofErr w:type="spellEnd"/>
+      <w:r>
+        <w:t xml:space="preserve"> guests to King’s court</w:t>
+      </w:r>
+    </w:p>
+    <w:p>
+      <w:pPr>
+        <w:pStyle w:val="ListParagraph"/>
+        <w:numPr>
+          <w:ilvl w:val="2"/>
+          <w:numId w:val="1"/>
+        </w:numPr>
+      </w:pPr>
+      <w:proofErr w:type="spellStart"/>
+      <w:r>
+        <w:t>Khadyapakika</w:t>
+      </w:r>
+      <w:proofErr w:type="spellEnd"/>
+      <w:r>
+        <w:t xml:space="preserve"> </w:t>
+      </w:r>
+      <w:r>
+        <w:sym w:font="Wingdings" w:char="F0E0"/>
+      </w:r>
+      <w:r>
+        <w:t xml:space="preserve"> Arms and Ammunition stores</w:t>
+      </w:r>
+    </w:p>
+    <w:p>
+      <w:pPr>
+        <w:pStyle w:val="ListParagraph"/>
+        <w:numPr>
+          <w:ilvl w:val="2"/>
+          <w:numId w:val="1"/>
+        </w:numPr>
+      </w:pPr>
+      <w:proofErr w:type="spellStart"/>
+      <w:r>
+        <w:t>Mahanarpati</w:t>
+      </w:r>
+      <w:proofErr w:type="spellEnd"/>
+      <w:r>
+        <w:t xml:space="preserve"> </w:t>
+      </w:r>
+      <w:r>
+        <w:sym w:font="Wingdings" w:char="F0E0"/>
+      </w:r>
+      <w:r>
+        <w:t xml:space="preserve"> Infantry</w:t>
+      </w:r>
+    </w:p>
+    <w:p>
+      <w:pPr>
+        <w:pStyle w:val="ListParagraph"/>
+        <w:numPr>
+          <w:ilvl w:val="1"/>
+          <w:numId w:val="1"/>
+        </w:numPr>
+      </w:pPr>
+      <w:r>
+        <w:t>LITERATURE WORKS</w:t>
+      </w:r>
+    </w:p>
+    <w:p>
+      <w:pPr>
+        <w:pStyle w:val="ListParagraph"/>
+        <w:numPr>
+          <w:ilvl w:val="2"/>
+          <w:numId w:val="1"/>
+        </w:numPr>
+      </w:pPr>
+      <w:r>
+        <w:t xml:space="preserve">KALIDASA </w:t>
+      </w:r>
+    </w:p>
+    <w:p>
+      <w:pPr>
+        <w:pStyle w:val="ListParagraph"/>
+        <w:numPr>
+          <w:ilvl w:val="3"/>
+          <w:numId w:val="1"/>
+        </w:numPr>
+      </w:pPr>
+      <w:r>
+        <w:t xml:space="preserve">Classical </w:t>
+      </w:r>
+      <w:r>
+        <w:t>Sanskrit</w:t>
+      </w:r>
+      <w:r>
+        <w:t xml:space="preserve"> writer</w:t>
+      </w:r>
+      <w:r>
+        <w:t>, g</w:t>
+      </w:r>
+      <w:r>
+        <w:t>reatest poet and dramatist of Gupta Period</w:t>
+      </w:r>
+    </w:p>
+    <w:p>
+      <w:pPr>
+        <w:pStyle w:val="ListParagraph"/>
+        <w:numPr>
+          <w:ilvl w:val="3"/>
+          <w:numId w:val="1"/>
+        </w:numPr>
+      </w:pPr>
+      <w:r>
+        <w:lastRenderedPageBreak/>
+        <w:t>Six Major Works</w:t>
+      </w:r>
+    </w:p>
+    <w:p>
+      <w:pPr>
+        <w:pStyle w:val="ListParagraph"/>
+        <w:numPr>
+          <w:ilvl w:val="4"/>
+          <w:numId w:val="1"/>
+        </w:numPr>
+        <w:rPr>
+          <w:i/>
+        </w:rPr>
+      </w:pPr>
+      <w:proofErr w:type="spellStart"/>
+      <w:r>
+        <w:rPr>
+          <w:i/>
+        </w:rPr>
+        <w:t>Abhi</w:t>
+      </w:r>
+      <w:r>
+        <w:rPr>
+          <w:i/>
+        </w:rPr>
+        <w:t>gyanashakuntalam</w:t>
+      </w:r>
+      <w:proofErr w:type="spellEnd"/>
+    </w:p>
+    <w:p>
+      <w:pPr>
+        <w:pStyle w:val="ListParagraph"/>
+        <w:numPr>
+          <w:ilvl w:val="4"/>
+          <w:numId w:val="1"/>
+        </w:numPr>
+        <w:rPr>
+          <w:i/>
+        </w:rPr>
+      </w:pPr>
+      <w:proofErr w:type="spellStart"/>
+      <w:r>
+        <w:rPr>
+          <w:i/>
+        </w:rPr>
+        <w:t>Meghdutam</w:t>
+      </w:r>
+      <w:proofErr w:type="spellEnd"/>
+    </w:p>
+    <w:p>
+      <w:pPr>
+        <w:pStyle w:val="ListParagraph"/>
+        <w:numPr>
+          <w:ilvl w:val="4"/>
+          <w:numId w:val="1"/>
+        </w:numPr>
+        <w:rPr>
+          <w:i/>
+        </w:rPr>
+      </w:pPr>
+      <w:proofErr w:type="spellStart"/>
+      <w:r>
+        <w:rPr>
+          <w:i/>
+        </w:rPr>
+        <w:t>Kumarsambhavam</w:t>
+      </w:r>
+      <w:proofErr w:type="spellEnd"/>
+    </w:p>
+    <w:p>
+      <w:pPr>
+        <w:pStyle w:val="ListParagraph"/>
+        <w:numPr>
+          <w:ilvl w:val="4"/>
+          <w:numId w:val="1"/>
+        </w:numPr>
+        <w:rPr>
+          <w:i/>
+        </w:rPr>
+      </w:pPr>
+      <w:proofErr w:type="spellStart"/>
+      <w:r>
+        <w:rPr>
+          <w:i/>
+        </w:rPr>
+        <w:t>Malvikagnimitram</w:t>
+      </w:r>
+      <w:proofErr w:type="spellEnd"/>
+    </w:p>
+    <w:p>
+      <w:pPr>
+        <w:pStyle w:val="ListParagraph"/>
+        <w:numPr>
+          <w:ilvl w:val="4"/>
+          <w:numId w:val="1"/>
+        </w:numPr>
+        <w:rPr>
+          <w:i/>
+        </w:rPr>
+      </w:pPr>
+      <w:proofErr w:type="spellStart"/>
+      <w:r>
+        <w:rPr>
+          <w:i/>
+        </w:rPr>
+        <w:t>Vikramorvarshiyam</w:t>
+      </w:r>
+      <w:proofErr w:type="spellEnd"/>
+    </w:p>
+    <w:p>
+      <w:pPr>
+        <w:pStyle w:val="ListParagraph"/>
+        <w:numPr>
+          <w:ilvl w:val="4"/>
+          <w:numId w:val="1"/>
+        </w:numPr>
+        <w:rPr>
+          <w:i/>
+        </w:rPr>
+      </w:pPr>
+      <w:proofErr w:type="spellStart"/>
+      <w:r>
+        <w:rPr>
+          <w:i/>
+        </w:rPr>
+        <w:t>Raghuvamsha</w:t>
+      </w:r>
+      <w:proofErr w:type="spellEnd"/>
+    </w:p>
+    <w:p>
+      <w:pPr>
+        <w:pStyle w:val="ListParagraph"/>
+        <w:numPr>
+          <w:ilvl w:val="2"/>
+          <w:numId w:val="1"/>
+        </w:numPr>
+      </w:pPr>
+      <w:r>
+        <w:t>SHUDRAKA</w:t>
+      </w:r>
+    </w:p>
+    <w:p>
+      <w:pPr>
+        <w:pStyle w:val="ListParagraph"/>
+        <w:numPr>
+          <w:ilvl w:val="3"/>
+          <w:numId w:val="1"/>
+        </w:numPr>
+      </w:pPr>
+      <w:r>
+        <w:t>King as well as poet</w:t>
+      </w:r>
+    </w:p>
+    <w:p>
+      <w:pPr>
+        <w:pStyle w:val="ListParagraph"/>
+        <w:numPr>
+          <w:ilvl w:val="3"/>
+          <w:numId w:val="1"/>
+        </w:numPr>
+      </w:pPr>
+      <w:r>
+        <w:t>Famous 3 Sanskrit plays contributed by him</w:t>
+      </w:r>
+    </w:p>
+    <w:p>
+      <w:pPr>
+        <w:pStyle w:val="ListParagraph"/>
+        <w:numPr>
+          <w:ilvl w:val="4"/>
+          <w:numId w:val="1"/>
+        </w:numPr>
+      </w:pPr>
+      <w:proofErr w:type="spellStart"/>
+      <w:r>
+        <w:rPr>
+          <w:i/>
+        </w:rPr>
+        <w:t>Mrichchhakatika</w:t>
+      </w:r>
+      <w:proofErr w:type="spellEnd"/>
+      <w:r>
+        <w:t xml:space="preserve"> (The Little Clay Cart)</w:t>
+      </w:r>
+    </w:p>
+    <w:p>
+      <w:pPr>
+        <w:pStyle w:val="ListParagraph"/>
+        <w:numPr>
+          <w:ilvl w:val="4"/>
+          <w:numId w:val="1"/>
+        </w:numPr>
+        <w:rPr>
+          <w:i/>
+        </w:rPr>
+      </w:pPr>
+      <w:proofErr w:type="spellStart"/>
+      <w:r>
+        <w:rPr>
+          <w:i/>
+        </w:rPr>
+        <w:t>Vinavasavadatta</w:t>
+      </w:r>
+      <w:proofErr w:type="spellEnd"/>
+    </w:p>
+    <w:p>
+      <w:pPr>
+        <w:pStyle w:val="ListParagraph"/>
+        <w:numPr>
+          <w:ilvl w:val="4"/>
+          <w:numId w:val="1"/>
+        </w:numPr>
+      </w:pPr>
+      <w:r>
+        <w:rPr>
+          <w:i/>
+        </w:rPr>
+        <w:t xml:space="preserve">A </w:t>
+      </w:r>
+      <w:proofErr w:type="spellStart"/>
+      <w:r>
+        <w:rPr>
+          <w:i/>
+        </w:rPr>
+        <w:t>Bhana</w:t>
+      </w:r>
+      <w:proofErr w:type="spellEnd"/>
+      <w:r>
+        <w:t xml:space="preserve"> (Short one-act monologue)</w:t>
+      </w:r>
+    </w:p>
+    <w:p>
+      <w:pPr>
+        <w:pStyle w:val="ListParagraph"/>
+        <w:numPr>
+          <w:ilvl w:val="4"/>
+          <w:numId w:val="1"/>
+        </w:numPr>
+      </w:pPr>
+      <w:proofErr w:type="spellStart"/>
+      <w:r>
+        <w:rPr>
+          <w:i/>
+        </w:rPr>
+        <w:t>Padamaprabharitaka</w:t>
+      </w:r>
+      <w:proofErr w:type="spellEnd"/>
+    </w:p>
+    <w:p>
+      <w:pPr>
+        <w:pStyle w:val="ListParagraph"/>
+        <w:numPr>
+          <w:ilvl w:val="2"/>
+          <w:numId w:val="1"/>
+        </w:numPr>
+      </w:pPr>
+      <w:r>
+        <w:t>HARISENA</w:t>
+      </w:r>
+    </w:p>
+    <w:p>
+      <w:pPr>
+        <w:pStyle w:val="ListParagraph"/>
+        <w:numPr>
+          <w:ilvl w:val="3"/>
+          <w:numId w:val="1"/>
+        </w:numPr>
+      </w:pPr>
+      <w:r>
+        <w:t>Was a panegyrist (hard rock writing)</w:t>
+      </w:r>
+      <w:r>
+        <w:t>, Sanskrit</w:t>
+      </w:r>
+      <w:r>
+        <w:t xml:space="preserve"> </w:t>
+      </w:r>
+      <w:r>
+        <w:t>p</w:t>
+      </w:r>
+      <w:r>
+        <w:t>oet and govt minister</w:t>
+      </w:r>
+    </w:p>
+    <w:p>
+      <w:pPr>
+        <w:pStyle w:val="ListParagraph"/>
+        <w:numPr>
+          <w:ilvl w:val="3"/>
+          <w:numId w:val="1"/>
+        </w:numPr>
+      </w:pPr>
+      <w:r>
+        <w:t xml:space="preserve">Wrote poems praising the bravery of </w:t>
+      </w:r>
+      <w:r>
+        <w:t>Samudragupta</w:t>
+      </w:r>
+      <w:r>
+        <w:t>, engraved on Allahabad Pillar</w:t>
+      </w:r>
+    </w:p>
+    <w:p>
+      <w:pPr>
+        <w:pStyle w:val="ListParagraph"/>
+        <w:numPr>
+          <w:ilvl w:val="2"/>
+          <w:numId w:val="1"/>
+        </w:numPr>
+      </w:pPr>
+      <w:r>
+        <w:t>DANDIN</w:t>
+      </w:r>
+    </w:p>
+    <w:p>
+      <w:pPr>
+        <w:pStyle w:val="ListParagraph"/>
+        <w:numPr>
+          <w:ilvl w:val="3"/>
+          <w:numId w:val="1"/>
+        </w:numPr>
+      </w:pPr>
+      <w:proofErr w:type="spellStart"/>
+      <w:r>
+        <w:rPr>
+          <w:i/>
+        </w:rPr>
+        <w:t>Kavyadarshana</w:t>
+      </w:r>
+      <w:proofErr w:type="spellEnd"/>
+      <w:r>
+        <w:t xml:space="preserve"> and </w:t>
+      </w:r>
+      <w:proofErr w:type="spellStart"/>
+      <w:r>
+        <w:rPr>
+          <w:i/>
+        </w:rPr>
+        <w:t>Dasak</w:t>
+      </w:r>
+      <w:r>
+        <w:rPr>
+          <w:i/>
+        </w:rPr>
+        <w:t>u</w:t>
+      </w:r>
+      <w:r>
+        <w:rPr>
+          <w:i/>
+        </w:rPr>
+        <w:t>marcharita</w:t>
+      </w:r>
+      <w:proofErr w:type="spellEnd"/>
+      <w:r>
+        <w:rPr>
+          <w:i/>
+        </w:rPr>
+        <w:t xml:space="preserve"> </w:t>
+      </w:r>
+      <w:r>
+        <w:t>were famous works by him</w:t>
+      </w:r>
+    </w:p>
+    <w:p>
+      <w:pPr>
+        <w:pStyle w:val="ListParagraph"/>
+        <w:numPr>
+          <w:ilvl w:val="3"/>
+          <w:numId w:val="1"/>
+        </w:numPr>
+      </w:pPr>
+      <w:proofErr w:type="spellStart"/>
+      <w:r>
+        <w:rPr>
+          <w:i/>
+        </w:rPr>
+        <w:t>Dasa</w:t>
+      </w:r>
+      <w:proofErr w:type="spellEnd"/>
+      <w:r>
+        <w:rPr>
+          <w:i/>
+        </w:rPr>
+        <w:t xml:space="preserve"> </w:t>
+      </w:r>
+      <w:proofErr w:type="spellStart"/>
+      <w:r>
+        <w:rPr>
+          <w:i/>
+        </w:rPr>
+        <w:t>kumar</w:t>
+      </w:r>
+      <w:proofErr w:type="spellEnd"/>
+      <w:r>
+        <w:rPr>
+          <w:i/>
+        </w:rPr>
+        <w:t xml:space="preserve"> </w:t>
+      </w:r>
+      <w:proofErr w:type="spellStart"/>
+      <w:r>
+        <w:rPr>
+          <w:i/>
+        </w:rPr>
+        <w:t>charita</w:t>
+      </w:r>
+      <w:proofErr w:type="spellEnd"/>
+      <w:r>
+        <w:rPr>
+          <w:i/>
+        </w:rPr>
+        <w:t xml:space="preserve"> </w:t>
+      </w:r>
+      <w:r>
+        <w:t>‘The Tale of Ten Princess’ represents the adventures of 10 princess</w:t>
+      </w:r>
+    </w:p>
+    <w:p>
+      <w:pPr>
+        <w:pStyle w:val="ListParagraph"/>
+        <w:numPr>
+          <w:ilvl w:val="2"/>
+          <w:numId w:val="1"/>
+        </w:numPr>
+      </w:pPr>
+      <w:r>
+        <w:t>ARYABHATTA</w:t>
+      </w:r>
+    </w:p>
+    <w:p>
+      <w:pPr>
+        <w:pStyle w:val="ListParagraph"/>
+        <w:numPr>
+          <w:ilvl w:val="3"/>
+          <w:numId w:val="1"/>
+        </w:numPr>
+      </w:pPr>
+      <w:r>
+        <w:t>Book ‘</w:t>
+      </w:r>
+      <w:proofErr w:type="spellStart"/>
+      <w:r>
+        <w:rPr>
+          <w:i/>
+        </w:rPr>
+        <w:t>Suryasiddanta</w:t>
+      </w:r>
+      <w:proofErr w:type="spellEnd"/>
+      <w:r>
+        <w:t xml:space="preserve">’ </w:t>
+      </w:r>
+      <w:r>
+        <w:sym w:font="Wingdings" w:char="F0E0"/>
+      </w:r>
+      <w:r>
+        <w:t xml:space="preserve"> explains true cause of the solar and lunar eclipses</w:t>
+      </w:r>
+    </w:p>
+    <w:p>
+      <w:pPr>
+        <w:pStyle w:val="ListParagraph"/>
+        <w:numPr>
+          <w:ilvl w:val="3"/>
+          <w:numId w:val="1"/>
+        </w:numPr>
+      </w:pPr>
+      <w:r>
+        <w:t>Calculation of size of earth is very near to Modern Estimation</w:t>
+      </w:r>
+    </w:p>
+    <w:p>
+      <w:pPr>
+        <w:pStyle w:val="ListParagraph"/>
+        <w:numPr>
+          <w:ilvl w:val="3"/>
+          <w:numId w:val="1"/>
+        </w:numPr>
+      </w:pPr>
+      <w:r>
+        <w:t>First astronomer to discover and declare the earth rotates around its axis</w:t>
+      </w:r>
+    </w:p>
+    <w:p>
+      <w:pPr>
+        <w:pStyle w:val="ListParagraph"/>
+        <w:numPr>
+          <w:ilvl w:val="3"/>
+          <w:numId w:val="1"/>
+        </w:numPr>
+      </w:pPr>
+      <w:r>
+        <w:t xml:space="preserve">Author of </w:t>
+      </w:r>
+      <w:proofErr w:type="spellStart"/>
+      <w:r>
+        <w:rPr>
+          <w:i/>
+        </w:rPr>
+        <w:t>Aryabhattiyam</w:t>
+      </w:r>
+      <w:proofErr w:type="spellEnd"/>
+      <w:r>
+        <w:rPr>
+          <w:i/>
+        </w:rPr>
+        <w:t xml:space="preserve"> </w:t>
+      </w:r>
+      <w:r>
+        <w:sym w:font="Wingdings" w:char="F0E0"/>
+      </w:r>
+      <w:r>
+        <w:t xml:space="preserve"> </w:t>
+      </w:r>
+      <w:r>
+        <w:t>arithmetic’s</w:t>
+      </w:r>
+      <w:r>
+        <w:t xml:space="preserve"> geometry, algebra, </w:t>
+      </w:r>
+      <w:r>
+        <w:t>trigonometry</w:t>
+      </w:r>
+    </w:p>
+    <w:p>
+      <w:pPr>
+        <w:pStyle w:val="ListParagraph"/>
+        <w:numPr>
+          <w:ilvl w:val="3"/>
+          <w:numId w:val="1"/>
+        </w:numPr>
+      </w:pPr>
+      <w:r>
+        <w:t>First to use decimal system, calculated the value of pie</w:t>
+      </w:r>
+    </w:p>
+    <w:p>
+      <w:pPr>
+        <w:pStyle w:val="ListParagraph"/>
+        <w:numPr>
+          <w:ilvl w:val="2"/>
+          <w:numId w:val="1"/>
+        </w:numPr>
+      </w:pPr>
+      <w:r>
+        <w:t>VARAHAMIHIRA</w:t>
+      </w:r>
+    </w:p>
+    <w:p>
+      <w:pPr>
+        <w:pStyle w:val="ListParagraph"/>
+        <w:numPr>
+          <w:ilvl w:val="3"/>
+          <w:numId w:val="1"/>
+        </w:numPr>
+      </w:pPr>
+      <w:r>
+        <w:t>Book ‘</w:t>
+      </w:r>
+      <w:proofErr w:type="spellStart"/>
+      <w:r>
+        <w:rPr>
+          <w:i/>
+        </w:rPr>
+        <w:t>Brihatsamhita</w:t>
+      </w:r>
+      <w:proofErr w:type="spellEnd"/>
+      <w:r>
+        <w:rPr>
+          <w:i/>
+        </w:rPr>
+        <w:t>’</w:t>
+      </w:r>
+      <w:r>
+        <w:t xml:space="preserve"> </w:t>
+      </w:r>
+      <w:r>
+        <w:sym w:font="Wingdings" w:char="F0E0"/>
+      </w:r>
+      <w:r>
+        <w:t xml:space="preserve"> encyclopedia of astronomy, botany, physical geography and natural history</w:t>
+      </w:r>
+    </w:p>
+    <w:p>
+      <w:pPr>
+        <w:pStyle w:val="ListParagraph"/>
+        <w:numPr>
+          <w:ilvl w:val="3"/>
+          <w:numId w:val="1"/>
+        </w:numPr>
+      </w:pPr>
+      <w:r>
+        <w:t xml:space="preserve">Other works </w:t>
+      </w:r>
+      <w:r>
+        <w:sym w:font="Wingdings" w:char="F0E0"/>
+      </w:r>
+      <w:proofErr w:type="spellStart"/>
+      <w:r>
+        <w:rPr>
+          <w:i/>
+        </w:rPr>
+        <w:t>Pancha</w:t>
+      </w:r>
+      <w:proofErr w:type="spellEnd"/>
+      <w:r>
+        <w:t xml:space="preserve"> </w:t>
+      </w:r>
+      <w:proofErr w:type="spellStart"/>
+      <w:r>
+        <w:rPr>
+          <w:i/>
+        </w:rPr>
+        <w:t>Siddhantika</w:t>
+      </w:r>
+      <w:proofErr w:type="spellEnd"/>
+      <w:r>
+        <w:t xml:space="preserve">, </w:t>
+      </w:r>
+      <w:proofErr w:type="spellStart"/>
+      <w:r>
+        <w:rPr>
+          <w:i/>
+        </w:rPr>
+        <w:t>Brihatjataka</w:t>
+      </w:r>
+      <w:proofErr w:type="spellEnd"/>
+      <w:r>
+        <w:t xml:space="preserve"> </w:t>
+      </w:r>
+    </w:p>
+    <w:p>
+      <w:pPr>
+        <w:pStyle w:val="ListParagraph"/>
+        <w:numPr>
+          <w:ilvl w:val="2"/>
+          <w:numId w:val="1"/>
+        </w:numPr>
+      </w:pPr>
+      <w:r>
+        <w:t>VISHAKHADUTTA</w:t>
+      </w:r>
+    </w:p>
+    <w:p>
+      <w:pPr>
+        <w:pStyle w:val="ListParagraph"/>
+        <w:numPr>
+          <w:ilvl w:val="3"/>
+          <w:numId w:val="1"/>
+        </w:numPr>
+      </w:pPr>
+      <w:proofErr w:type="spellStart"/>
+      <w:r>
+        <w:rPr>
+          <w:i/>
+        </w:rPr>
+        <w:t>Devichandraguptam</w:t>
+      </w:r>
+      <w:proofErr w:type="spellEnd"/>
+      <w:r>
+        <w:t xml:space="preserve"> – Story of Chandragupta II and S</w:t>
+      </w:r>
+      <w:r>
+        <w:t>h</w:t>
+      </w:r>
+      <w:r>
+        <w:t>akas</w:t>
+      </w:r>
+    </w:p>
+    <w:p>
+      <w:pPr>
+        <w:pStyle w:val="ListParagraph"/>
+        <w:numPr>
+          <w:ilvl w:val="3"/>
+          <w:numId w:val="1"/>
+        </w:numPr>
+      </w:pPr>
+      <w:proofErr w:type="spellStart"/>
+      <w:r>
+        <w:rPr>
+          <w:i/>
+        </w:rPr>
+        <w:t>Mudrarakshasam</w:t>
+      </w:r>
+      <w:proofErr w:type="spellEnd"/>
+      <w:r>
+        <w:t xml:space="preserve"> – ascent of King Chandragupta Maurya (Chanakya) in Sanskrit</w:t>
+      </w:r>
+    </w:p>
+    <w:p>
+      <w:pPr>
+        <w:pStyle w:val="ListParagraph"/>
+        <w:numPr>
+          <w:ilvl w:val="2"/>
+          <w:numId w:val="1"/>
+        </w:numPr>
+      </w:pPr>
+      <w:r>
+        <w:t xml:space="preserve">Works of Medicine </w:t>
+      </w:r>
+      <w:r>
+        <w:sym w:font="Wingdings" w:char="F0E0"/>
+      </w:r>
+      <w:r>
+        <w:t xml:space="preserve"> </w:t>
+      </w:r>
+      <w:proofErr w:type="spellStart"/>
+      <w:r>
+        <w:rPr>
+          <w:i/>
+        </w:rPr>
+        <w:t>Charaka</w:t>
+      </w:r>
+      <w:proofErr w:type="spellEnd"/>
+      <w:r>
+        <w:rPr>
+          <w:i/>
+        </w:rPr>
+        <w:t xml:space="preserve"> </w:t>
+      </w:r>
+      <w:proofErr w:type="spellStart"/>
+      <w:r>
+        <w:rPr>
+          <w:i/>
+        </w:rPr>
+        <w:t>samhita</w:t>
+      </w:r>
+      <w:proofErr w:type="spellEnd"/>
+      <w:r>
+        <w:rPr>
+          <w:i/>
+        </w:rPr>
+        <w:t xml:space="preserve">, </w:t>
+      </w:r>
+      <w:proofErr w:type="spellStart"/>
+      <w:r>
+        <w:rPr>
+          <w:i/>
+        </w:rPr>
+        <w:t>Sushruta</w:t>
+      </w:r>
+      <w:proofErr w:type="spellEnd"/>
+      <w:r>
+        <w:rPr>
+          <w:i/>
+        </w:rPr>
+        <w:t xml:space="preserve"> </w:t>
+      </w:r>
+      <w:r>
+        <w:rPr>
+          <w:i/>
+        </w:rPr>
+        <w:t xml:space="preserve">Samhita </w:t>
+      </w:r>
+    </w:p>
+    <w:p>
+      <w:pPr>
+        <w:pStyle w:val="ListParagraph"/>
+        <w:numPr>
+          <w:ilvl w:val="3"/>
+          <w:numId w:val="1"/>
+        </w:numPr>
+      </w:pPr>
+      <w:r>
+        <w:t>Hospitals were setup, use of mercury &amp; iron in medicine</w:t>
+      </w:r>
+    </w:p>
+    <w:p>
+      <w:pPr>
+        <w:pStyle w:val="ListParagraph"/>
+        <w:numPr>
+          <w:ilvl w:val="1"/>
+          <w:numId w:val="1"/>
+        </w:numPr>
+      </w:pPr>
+      <w:r>
+        <w:t>UNIVERSITIES</w:t>
+      </w:r>
+    </w:p>
+    <w:p>
+      <w:pPr>
+        <w:pStyle w:val="ListParagraph"/>
+        <w:numPr>
+          <w:ilvl w:val="2"/>
+          <w:numId w:val="1"/>
+        </w:numPr>
+      </w:pPr>
+      <w:proofErr w:type="spellStart"/>
+      <w:r>
+        <w:t>Odantpuri</w:t>
+      </w:r>
+      <w:proofErr w:type="spellEnd"/>
+      <w:r>
+        <w:t xml:space="preserve"> (Buddhist) – Gopala</w:t>
+      </w:r>
+    </w:p>
+    <w:p>
+      <w:pPr>
+        <w:pStyle w:val="ListParagraph"/>
+        <w:numPr>
+          <w:ilvl w:val="2"/>
+          <w:numId w:val="1"/>
+        </w:numPr>
+      </w:pPr>
+      <w:proofErr w:type="spellStart"/>
+      <w:r>
+        <w:t>Vallabhi</w:t>
+      </w:r>
+      <w:proofErr w:type="spellEnd"/>
+      <w:r>
+        <w:t xml:space="preserve"> University – </w:t>
+      </w:r>
+      <w:proofErr w:type="spellStart"/>
+      <w:r>
+        <w:t>Bhattarka</w:t>
+      </w:r>
+      <w:proofErr w:type="spellEnd"/>
+    </w:p>
+    <w:p>
+      <w:pPr>
+        <w:pStyle w:val="ListParagraph"/>
+        <w:numPr>
+          <w:ilvl w:val="2"/>
+          <w:numId w:val="1"/>
+        </w:numPr>
+      </w:pPr>
+      <w:proofErr w:type="spellStart"/>
+      <w:r>
+        <w:t>Jagadai</w:t>
+      </w:r>
+      <w:proofErr w:type="spellEnd"/>
+      <w:r>
+        <w:t xml:space="preserve"> University – </w:t>
+      </w:r>
+      <w:proofErr w:type="spellStart"/>
+      <w:r>
+        <w:t>Rampala</w:t>
+      </w:r>
+      <w:proofErr w:type="spellEnd"/>
+    </w:p>
+    <w:p>
+      <w:pPr>
+        <w:pStyle w:val="ListParagraph"/>
+        <w:numPr>
+          <w:ilvl w:val="2"/>
+          <w:numId w:val="1"/>
+        </w:numPr>
+      </w:pPr>
+      <w:r>
+        <w:t xml:space="preserve">Nalanda </w:t>
+      </w:r>
+      <w:proofErr w:type="spellStart"/>
+      <w:r>
+        <w:t>Univ</w:t>
+      </w:r>
+      <w:proofErr w:type="spellEnd"/>
+      <w:r>
+        <w:t xml:space="preserve"> – </w:t>
+      </w:r>
+      <w:proofErr w:type="spellStart"/>
+      <w:r>
+        <w:t>Kumargupta</w:t>
+      </w:r>
+      <w:proofErr w:type="spellEnd"/>
+    </w:p>
+    <w:p>
+      <w:pPr>
+        <w:pStyle w:val="ListParagraph"/>
+        <w:numPr>
+          <w:ilvl w:val="1"/>
+          <w:numId w:val="1"/>
+        </w:numPr>
+      </w:pPr>
+      <w:r>
+        <w:t>GOLDEN AGE – lot of development/research in fields of medicine, education, literature. Heavy tax collection made Gupta’s rich.</w:t>
+      </w:r>
+    </w:p>
+    <w:p>
+      <w:pPr>
+        <w:pStyle w:val="ListParagraph"/>
+        <w:numPr>
+          <w:ilvl w:val="0"/>
+          <w:numId w:val="1"/>
+        </w:numPr>
+      </w:pPr>
+      <w:r>
+        <w:t>SATAVAHANAS</w:t>
+      </w:r>
+    </w:p>
+    <w:p>
+      <w:pPr>
+        <w:pStyle w:val="ListParagraph"/>
+        <w:numPr>
+          <w:ilvl w:val="1"/>
+          <w:numId w:val="1"/>
+        </w:numPr>
+      </w:pPr>
+      <w:r>
+        <w:t xml:space="preserve">Also called as “Andhra Dynasty” in </w:t>
+      </w:r>
+      <w:proofErr w:type="spellStart"/>
+      <w:r>
+        <w:t>Puranas</w:t>
+      </w:r>
+      <w:proofErr w:type="spellEnd"/>
+    </w:p>
+    <w:p>
+      <w:pPr>
+        <w:pStyle w:val="ListParagraph"/>
+        <w:numPr>
+          <w:ilvl w:val="1"/>
+          <w:numId w:val="1"/>
+        </w:numPr>
+      </w:pPr>
+      <w:r>
+        <w:t>They were Brahmans, came to restore Brahmin superiority.</w:t>
+      </w:r>
+    </w:p>
+    <w:p>
+      <w:pPr>
+        <w:pStyle w:val="ListParagraph"/>
+        <w:numPr>
+          <w:ilvl w:val="1"/>
+          <w:numId w:val="1"/>
+        </w:numPr>
+      </w:pPr>
+      <w:r>
+        <w:t xml:space="preserve">Settles in Andhra Pradesh &amp; Maharashtra, capital – </w:t>
+      </w:r>
+      <w:proofErr w:type="spellStart"/>
+      <w:r>
+        <w:t>Junnar</w:t>
+      </w:r>
+      <w:proofErr w:type="spellEnd"/>
+      <w:r>
+        <w:t>(near Pune)</w:t>
+      </w:r>
+    </w:p>
+    <w:p>
+      <w:pPr>
+        <w:pStyle w:val="ListParagraph"/>
+        <w:numPr>
+          <w:ilvl w:val="1"/>
+          <w:numId w:val="1"/>
+        </w:numPr>
+      </w:pPr>
+      <w:r>
+        <w:t>Sources</w:t>
+      </w:r>
+    </w:p>
+    <w:p>
+      <w:pPr>
+        <w:pStyle w:val="ListParagraph"/>
+        <w:numPr>
+          <w:ilvl w:val="2"/>
+          <w:numId w:val="1"/>
+        </w:numPr>
+      </w:pPr>
+      <w:proofErr w:type="spellStart"/>
+      <w:r>
+        <w:t>Puranas</w:t>
+      </w:r>
+      <w:proofErr w:type="spellEnd"/>
+    </w:p>
+    <w:p>
+      <w:pPr>
+        <w:pStyle w:val="ListParagraph"/>
+        <w:numPr>
+          <w:ilvl w:val="2"/>
+          <w:numId w:val="1"/>
+        </w:numPr>
+      </w:pPr>
+      <w:proofErr w:type="spellStart"/>
+      <w:r>
+        <w:t>Naneghat</w:t>
+      </w:r>
+      <w:proofErr w:type="spellEnd"/>
+      <w:r>
+        <w:t xml:space="preserve"> Inscription</w:t>
+      </w:r>
+      <w:r>
+        <w:t xml:space="preserve">, near </w:t>
+      </w:r>
+      <w:proofErr w:type="spellStart"/>
+      <w:r>
+        <w:t>Junnar</w:t>
+      </w:r>
+      <w:proofErr w:type="spellEnd"/>
+      <w:r>
+        <w:t xml:space="preserve">, </w:t>
+      </w:r>
+      <w:proofErr w:type="spellStart"/>
+      <w:r>
+        <w:t>Maharashtraf</w:t>
+      </w:r>
+      <w:proofErr w:type="spellEnd"/>
+    </w:p>
+    <w:p>
+      <w:pPr>
+        <w:pStyle w:val="ListParagraph"/>
+        <w:numPr>
+          <w:ilvl w:val="2"/>
+          <w:numId w:val="1"/>
+        </w:numPr>
+      </w:pPr>
+      <w:proofErr w:type="spellStart"/>
+      <w:r>
+        <w:lastRenderedPageBreak/>
+        <w:t>Hathi-Gumpha</w:t>
+      </w:r>
+      <w:proofErr w:type="spellEnd"/>
+      <w:r>
+        <w:t xml:space="preserve"> Inscription</w:t>
+      </w:r>
+      <w:r>
+        <w:t xml:space="preserve">, </w:t>
+      </w:r>
+      <w:proofErr w:type="spellStart"/>
+      <w:r>
+        <w:t>Udyagiri</w:t>
+      </w:r>
+      <w:proofErr w:type="spellEnd"/>
+      <w:r>
+        <w:t xml:space="preserve"> Hills, </w:t>
+      </w:r>
+      <w:proofErr w:type="spellStart"/>
+      <w:r>
+        <w:t>Bhuvaneswar</w:t>
+      </w:r>
+      <w:proofErr w:type="spellEnd"/>
+      <w:r>
+        <w:t>, Odisha</w:t>
+      </w:r>
+    </w:p>
+    <w:p>
+      <w:pPr>
+        <w:pStyle w:val="ListParagraph"/>
+        <w:numPr>
+          <w:ilvl w:val="2"/>
+          <w:numId w:val="1"/>
+        </w:numPr>
+      </w:pPr>
+      <w:proofErr w:type="spellStart"/>
+      <w:r>
+        <w:t>Nahapana</w:t>
+      </w:r>
+      <w:proofErr w:type="spellEnd"/>
+      <w:r>
+        <w:t xml:space="preserve"> Coins</w:t>
+      </w:r>
+    </w:p>
+    <w:p>
+      <w:pPr>
+        <w:pStyle w:val="ListParagraph"/>
+        <w:numPr>
+          <w:ilvl w:val="1"/>
+          <w:numId w:val="1"/>
+        </w:numPr>
+      </w:pPr>
+      <w:r>
+        <w:t>RULERS</w:t>
+      </w:r>
+    </w:p>
+    <w:p>
+      <w:pPr>
+        <w:pStyle w:val="ListParagraph"/>
+        <w:numPr>
+          <w:ilvl w:val="2"/>
+          <w:numId w:val="1"/>
+        </w:numPr>
+      </w:pPr>
+      <w:proofErr w:type="spellStart"/>
+      <w:r>
+        <w:t>Simuka</w:t>
+      </w:r>
+      <w:proofErr w:type="spellEnd"/>
+      <w:r>
+        <w:t xml:space="preserve"> – 1</w:t>
+      </w:r>
+      <w:r>
+        <w:rPr>
+          <w:vertAlign w:val="superscript"/>
+        </w:rPr>
+        <w:t>st</w:t>
+      </w:r>
+      <w:r>
+        <w:t xml:space="preserve"> ruler</w:t>
+      </w:r>
+    </w:p>
+    <w:p>
+      <w:pPr>
+        <w:pStyle w:val="ListParagraph"/>
+        <w:numPr>
+          <w:ilvl w:val="2"/>
+          <w:numId w:val="1"/>
+        </w:numPr>
+      </w:pPr>
+      <w:r>
+        <w:t xml:space="preserve">Sri </w:t>
+      </w:r>
+      <w:proofErr w:type="spellStart"/>
+      <w:r>
+        <w:t>Satakarni</w:t>
+      </w:r>
+      <w:proofErr w:type="spellEnd"/>
+    </w:p>
+    <w:p>
+      <w:pPr>
+        <w:pStyle w:val="ListParagraph"/>
+        <w:numPr>
+          <w:ilvl w:val="2"/>
+          <w:numId w:val="1"/>
+        </w:numPr>
+      </w:pPr>
+      <w:proofErr w:type="spellStart"/>
+      <w:r>
+        <w:t>Gautamiputra</w:t>
+      </w:r>
+      <w:proofErr w:type="spellEnd"/>
+      <w:r>
+        <w:t xml:space="preserve"> </w:t>
+      </w:r>
+      <w:proofErr w:type="spellStart"/>
+      <w:r>
+        <w:t>Satakarni</w:t>
+      </w:r>
+      <w:proofErr w:type="spellEnd"/>
+      <w:r>
+        <w:t xml:space="preserve"> (The only Brahmana, Destroyer of </w:t>
+      </w:r>
+      <w:proofErr w:type="spellStart"/>
+      <w:r>
+        <w:t>Sakas</w:t>
+      </w:r>
+      <w:proofErr w:type="spellEnd"/>
+      <w:r>
+        <w:t>)</w:t>
+      </w:r>
+    </w:p>
+    <w:p>
+      <w:pPr>
+        <w:pStyle w:val="ListParagraph"/>
+        <w:numPr>
+          <w:ilvl w:val="3"/>
+          <w:numId w:val="1"/>
+        </w:numPr>
+      </w:pPr>
+      <w:r>
+        <w:t>Son is known from mother’s name, something special. Respect to female</w:t>
+      </w:r>
+    </w:p>
+    <w:p>
+      <w:pPr>
+        <w:pStyle w:val="ListParagraph"/>
+        <w:numPr>
+          <w:ilvl w:val="2"/>
+          <w:numId w:val="1"/>
+        </w:numPr>
+      </w:pPr>
+      <w:proofErr w:type="spellStart"/>
+      <w:r>
+        <w:t>Vashistiputra</w:t>
+      </w:r>
+      <w:proofErr w:type="spellEnd"/>
+      <w:r>
+        <w:t xml:space="preserve"> </w:t>
+      </w:r>
+      <w:proofErr w:type="spellStart"/>
+      <w:r>
+        <w:t>Pulamayi</w:t>
+      </w:r>
+      <w:proofErr w:type="spellEnd"/>
+    </w:p>
+    <w:p>
+      <w:pPr>
+        <w:pStyle w:val="ListParagraph"/>
+        <w:numPr>
+          <w:ilvl w:val="3"/>
+          <w:numId w:val="1"/>
+        </w:numPr>
+      </w:pPr>
+      <w:r>
+        <w:t>First king who started portraits on coins, learnt from Indo-Greeks</w:t>
+      </w:r>
+    </w:p>
+    <w:p>
+      <w:pPr>
+        <w:pStyle w:val="ListParagraph"/>
+        <w:numPr>
+          <w:ilvl w:val="2"/>
+          <w:numId w:val="1"/>
+        </w:numPr>
+      </w:pPr>
+      <w:proofErr w:type="spellStart"/>
+      <w:r>
+        <w:t>Vashistputra</w:t>
+      </w:r>
+      <w:proofErr w:type="spellEnd"/>
+      <w:r>
+        <w:t xml:space="preserve"> </w:t>
+      </w:r>
+      <w:proofErr w:type="spellStart"/>
+      <w:r>
+        <w:t>Satakarni</w:t>
+      </w:r>
+      <w:proofErr w:type="spellEnd"/>
+      <w:r>
+        <w:t xml:space="preserve"> </w:t>
+      </w:r>
+    </w:p>
+    <w:p>
+      <w:pPr>
+        <w:pStyle w:val="ListParagraph"/>
+        <w:numPr>
+          <w:ilvl w:val="2"/>
+          <w:numId w:val="1"/>
+        </w:numPr>
+      </w:pPr>
+      <w:proofErr w:type="spellStart"/>
+      <w:r>
+        <w:t>Yajna</w:t>
+      </w:r>
+      <w:proofErr w:type="spellEnd"/>
+      <w:r>
+        <w:t xml:space="preserve"> Sri </w:t>
+      </w:r>
+      <w:proofErr w:type="spellStart"/>
+      <w:r>
+        <w:t>Satakarni</w:t>
+      </w:r>
+      <w:proofErr w:type="spellEnd"/>
+      <w:r>
+        <w:t xml:space="preserve"> </w:t>
+      </w:r>
+    </w:p>
+    <w:p>
+      <w:pPr>
+        <w:pStyle w:val="ListParagraph"/>
+        <w:numPr>
+          <w:ilvl w:val="3"/>
+          <w:numId w:val="1"/>
+        </w:numPr>
+      </w:pPr>
+      <w:r>
+        <w:t>Last great king</w:t>
+      </w:r>
+    </w:p>
+    <w:p>
+      <w:pPr>
+        <w:pStyle w:val="ListParagraph"/>
+        <w:numPr>
+          <w:ilvl w:val="1"/>
+          <w:numId w:val="1"/>
+        </w:numPr>
+      </w:pPr>
+      <w:r>
+        <w:t>IMPORTANT POINTS</w:t>
+      </w:r>
+    </w:p>
+    <w:p>
+      <w:pPr>
+        <w:pStyle w:val="ListParagraph"/>
+        <w:numPr>
+          <w:ilvl w:val="2"/>
+          <w:numId w:val="1"/>
+        </w:numPr>
+      </w:pPr>
+      <w:r>
+        <w:t>Used gold to make bricks instead of coins</w:t>
+      </w:r>
+    </w:p>
+    <w:p>
+      <w:pPr>
+        <w:pStyle w:val="ListParagraph"/>
+        <w:numPr>
+          <w:ilvl w:val="2"/>
+          <w:numId w:val="1"/>
+        </w:numPr>
+      </w:pPr>
+      <w:r>
+        <w:t>Made coins of bronze, copper, lead</w:t>
+      </w:r>
+    </w:p>
+    <w:p>
+      <w:pPr>
+        <w:pStyle w:val="ListParagraph"/>
+        <w:numPr>
+          <w:ilvl w:val="2"/>
+          <w:numId w:val="1"/>
+        </w:numPr>
+      </w:pPr>
+      <w:r>
+        <w:t xml:space="preserve">Districts/Provinces – </w:t>
+      </w:r>
+      <w:proofErr w:type="spellStart"/>
+      <w:r>
+        <w:t>Aharas</w:t>
+      </w:r>
+      <w:proofErr w:type="spellEnd"/>
+    </w:p>
+    <w:p>
+      <w:pPr>
+        <w:pStyle w:val="ListParagraph"/>
+        <w:numPr>
+          <w:ilvl w:val="2"/>
+          <w:numId w:val="1"/>
+        </w:numPr>
+      </w:pPr>
+      <w:r>
+        <w:t xml:space="preserve">Language – </w:t>
+      </w:r>
+      <w:proofErr w:type="spellStart"/>
+      <w:r>
+        <w:t>Prakrit</w:t>
+      </w:r>
+      <w:proofErr w:type="spellEnd"/>
+      <w:r>
+        <w:t xml:space="preserve"> (Script – </w:t>
+      </w:r>
+      <w:proofErr w:type="spellStart"/>
+      <w:r>
+        <w:t>Brahmani</w:t>
+      </w:r>
+      <w:proofErr w:type="spellEnd"/>
+      <w:r>
+        <w:t>)</w:t>
+      </w:r>
+    </w:p>
+    <w:p>
+      <w:pPr>
+        <w:pStyle w:val="ListParagraph"/>
+        <w:numPr>
+          <w:ilvl w:val="2"/>
+          <w:numId w:val="1"/>
+        </w:numPr>
+      </w:pPr>
+      <w:r>
+        <w:t>Gods – Krishna, Vasudeva</w:t>
+      </w:r>
+    </w:p>
+    <w:p>
+      <w:pPr>
+        <w:pStyle w:val="ListParagraph"/>
+        <w:numPr>
+          <w:ilvl w:val="2"/>
+          <w:numId w:val="1"/>
+        </w:numPr>
+      </w:pPr>
+      <w:r>
+        <w:t xml:space="preserve">Build </w:t>
+      </w:r>
+      <w:proofErr w:type="spellStart"/>
+      <w:r>
+        <w:t>Nagajuna</w:t>
+      </w:r>
+      <w:proofErr w:type="spellEnd"/>
+      <w:r>
+        <w:t xml:space="preserve"> &amp; Amravati Stupa, built </w:t>
+      </w:r>
+      <w:proofErr w:type="spellStart"/>
+      <w:r>
+        <w:t>Viharas</w:t>
+      </w:r>
+      <w:proofErr w:type="spellEnd"/>
+      <w:r>
+        <w:t xml:space="preserve"> &amp; Chaityas</w:t>
       </w:r>
       <w:bookmarkStart w:id="0" w:name="_GoBack"/>
       <w:bookmarkEnd w:id="0"/>
+      <w:r>
+        <w:br/>
+      </w:r>
     </w:p>
     <w:p>
       <w:pPr>
@@ -14056,7 +17815,7 @@
 </file>
 
 <file path=customXml/itemProps1.xml><?xml version="1.0" encoding="utf-8"?>
-<ds:datastoreItem xmlns:ds="http://schemas.openxmlformats.org/officeDocument/2006/customXml" ds:itemID="{1525B198-0A30-4232-892B-D72069113957}">
+<ds:datastoreItem xmlns:ds="http://schemas.openxmlformats.org/officeDocument/2006/customXml" ds:itemID="{12B39281-DB12-4263-81A0-0495E510EF49}">
   <ds:schemaRefs>
     <ds:schemaRef ds:uri="http://schemas.openxmlformats.org/officeDocument/2006/bibliography"/>
   </ds:schemaRefs>

</xml_diff>